<commit_message>
Ultima actualiazacion Seguridad (PPT y Word)
</commit_message>
<xml_diff>
--- a/trabajos.inacap.2019/Seguridad y auditoria informática/Unidad 2/Problematica - Empresa JetBlack II.docx
+++ b/trabajos.inacap.2019/Seguridad y auditoria informática/Unidad 2/Problematica - Empresa JetBlack II.docx
@@ -885,9 +885,13 @@
         <w:p>
           <w:pPr>
             <w:pStyle w:val="TtuloTDC"/>
+            <w:rPr>
+              <w:color w:val="auto"/>
+            </w:rPr>
           </w:pPr>
           <w:r>
             <w:rPr>
+              <w:color w:val="auto"/>
               <w:lang w:val="es-ES"/>
             </w:rPr>
             <w:t>Contenido</w:t>
@@ -904,20 +908,30 @@
             </w:rPr>
           </w:pPr>
           <w:r>
+            <w:rPr>
+              <w:color w:val="auto"/>
+            </w:rPr>
             <w:fldChar w:fldCharType="begin"/>
           </w:r>
           <w:r>
+            <w:rPr>
+              <w:color w:val="auto"/>
+            </w:rPr>
             <w:instrText xml:space="preserve"> TOC \o "1-3" \h \z \u </w:instrText>
           </w:r>
           <w:r>
+            <w:rPr>
+              <w:color w:val="auto"/>
+            </w:rPr>
             <w:fldChar w:fldCharType="separate"/>
           </w:r>
-          <w:hyperlink w:anchor="_Toc8118667" w:history="1">
+          <w:hyperlink w:anchor="_Toc8651957" w:history="1">
             <w:r>
               <w:rPr>
                 <w:rStyle w:val="Hipervnculo"/>
                 <w:rFonts w:ascii="Calibri" w:hAnsi="Calibri"/>
                 <w:noProof/>
+                <w:color w:val="auto"/>
               </w:rPr>
               <w:t>I.</w:t>
             </w:r>
@@ -934,6 +948,7 @@
               <w:rPr>
                 <w:rStyle w:val="Hipervnculo"/>
                 <w:noProof/>
+                <w:color w:val="auto"/>
               </w:rPr>
               <w:t>Introducción.</w:t>
             </w:r>
@@ -941,6 +956,7 @@
               <w:rPr>
                 <w:noProof/>
                 <w:webHidden/>
+                <w:color w:val="auto"/>
               </w:rPr>
               <w:tab/>
             </w:r>
@@ -948,6 +964,7 @@
               <w:rPr>
                 <w:noProof/>
                 <w:webHidden/>
+                <w:color w:val="auto"/>
               </w:rPr>
               <w:fldChar w:fldCharType="begin"/>
             </w:r>
@@ -955,19 +972,22 @@
               <w:rPr>
                 <w:noProof/>
                 <w:webHidden/>
-              </w:rPr>
-              <w:instrText xml:space="preserve"> PAGEREF _Toc8118667 \h </w:instrText>
+                <w:color w:val="auto"/>
+              </w:rPr>
+              <w:instrText xml:space="preserve"> PAGEREF _Toc8651957 \h </w:instrText>
             </w:r>
             <w:r>
               <w:rPr>
                 <w:noProof/>
                 <w:webHidden/>
+                <w:color w:val="auto"/>
               </w:rPr>
             </w:r>
             <w:r>
               <w:rPr>
                 <w:noProof/>
                 <w:webHidden/>
+                <w:color w:val="auto"/>
               </w:rPr>
               <w:fldChar w:fldCharType="separate"/>
             </w:r>
@@ -975,6 +995,7 @@
               <w:rPr>
                 <w:noProof/>
                 <w:webHidden/>
+                <w:color w:val="auto"/>
               </w:rPr>
               <w:t>3</w:t>
             </w:r>
@@ -982,6 +1003,7 @@
               <w:rPr>
                 <w:noProof/>
                 <w:webHidden/>
+                <w:color w:val="auto"/>
               </w:rPr>
               <w:fldChar w:fldCharType="end"/>
             </w:r>
@@ -997,12 +1019,13 @@
               <w:lang w:val="es-ES" w:eastAsia="es-ES"/>
             </w:rPr>
           </w:pPr>
-          <w:hyperlink w:anchor="_Toc8118668" w:history="1">
+          <w:hyperlink w:anchor="_Toc8651958" w:history="1">
             <w:r>
               <w:rPr>
                 <w:rStyle w:val="Hipervnculo"/>
                 <w:rFonts w:ascii="Calibri" w:hAnsi="Calibri"/>
                 <w:noProof/>
+                <w:color w:val="auto"/>
               </w:rPr>
               <w:t>II.</w:t>
             </w:r>
@@ -1019,6 +1042,7 @@
               <w:rPr>
                 <w:rStyle w:val="Hipervnculo"/>
                 <w:noProof/>
+                <w:color w:val="auto"/>
               </w:rPr>
               <w:t>Políticas de Seguridad.</w:t>
             </w:r>
@@ -1026,6 +1050,7 @@
               <w:rPr>
                 <w:noProof/>
                 <w:webHidden/>
+                <w:color w:val="auto"/>
               </w:rPr>
               <w:tab/>
             </w:r>
@@ -1033,6 +1058,7 @@
               <w:rPr>
                 <w:noProof/>
                 <w:webHidden/>
+                <w:color w:val="auto"/>
               </w:rPr>
               <w:fldChar w:fldCharType="begin"/>
             </w:r>
@@ -1040,19 +1066,22 @@
               <w:rPr>
                 <w:noProof/>
                 <w:webHidden/>
-              </w:rPr>
-              <w:instrText xml:space="preserve"> PAGEREF _Toc8118668 \h </w:instrText>
+                <w:color w:val="auto"/>
+              </w:rPr>
+              <w:instrText xml:space="preserve"> PAGEREF _Toc8651958 \h </w:instrText>
             </w:r>
             <w:r>
               <w:rPr>
                 <w:noProof/>
                 <w:webHidden/>
+                <w:color w:val="auto"/>
               </w:rPr>
             </w:r>
             <w:r>
               <w:rPr>
                 <w:noProof/>
                 <w:webHidden/>
+                <w:color w:val="auto"/>
               </w:rPr>
               <w:fldChar w:fldCharType="separate"/>
             </w:r>
@@ -1060,6 +1089,7 @@
               <w:rPr>
                 <w:noProof/>
                 <w:webHidden/>
+                <w:color w:val="auto"/>
               </w:rPr>
               <w:t>4</w:t>
             </w:r>
@@ -1067,6 +1097,7 @@
               <w:rPr>
                 <w:noProof/>
                 <w:webHidden/>
+                <w:color w:val="auto"/>
               </w:rPr>
               <w:fldChar w:fldCharType="end"/>
             </w:r>
@@ -1082,12 +1113,13 @@
               <w:lang w:val="es-ES" w:eastAsia="es-ES"/>
             </w:rPr>
           </w:pPr>
-          <w:hyperlink w:anchor="_Toc8118669" w:history="1">
+          <w:hyperlink w:anchor="_Toc8651959" w:history="1">
             <w:r>
               <w:rPr>
                 <w:rStyle w:val="Hipervnculo"/>
                 <w:rFonts w:ascii="Calibri" w:hAnsi="Calibri"/>
                 <w:noProof/>
+                <w:color w:val="auto"/>
               </w:rPr>
               <w:t>III.</w:t>
             </w:r>
@@ -1104,6 +1136,7 @@
               <w:rPr>
                 <w:rStyle w:val="Hipervnculo"/>
                 <w:noProof/>
+                <w:color w:val="auto"/>
               </w:rPr>
               <w:t>Definición perfiles, responsables y sanciones.</w:t>
             </w:r>
@@ -1111,6 +1144,7 @@
               <w:rPr>
                 <w:noProof/>
                 <w:webHidden/>
+                <w:color w:val="auto"/>
               </w:rPr>
               <w:tab/>
             </w:r>
@@ -1118,6 +1152,7 @@
               <w:rPr>
                 <w:noProof/>
                 <w:webHidden/>
+                <w:color w:val="auto"/>
               </w:rPr>
               <w:fldChar w:fldCharType="begin"/>
             </w:r>
@@ -1125,19 +1160,22 @@
               <w:rPr>
                 <w:noProof/>
                 <w:webHidden/>
-              </w:rPr>
-              <w:instrText xml:space="preserve"> PAGEREF _Toc8118669 \h </w:instrText>
+                <w:color w:val="auto"/>
+              </w:rPr>
+              <w:instrText xml:space="preserve"> PAGEREF _Toc8651959 \h </w:instrText>
             </w:r>
             <w:r>
               <w:rPr>
                 <w:noProof/>
                 <w:webHidden/>
+                <w:color w:val="auto"/>
               </w:rPr>
             </w:r>
             <w:r>
               <w:rPr>
                 <w:noProof/>
                 <w:webHidden/>
+                <w:color w:val="auto"/>
               </w:rPr>
               <w:fldChar w:fldCharType="separate"/>
             </w:r>
@@ -1145,13 +1183,15 @@
               <w:rPr>
                 <w:noProof/>
                 <w:webHidden/>
-              </w:rPr>
-              <w:t>7</w:t>
+                <w:color w:val="auto"/>
+              </w:rPr>
+              <w:t>8</w:t>
             </w:r>
             <w:r>
               <w:rPr>
                 <w:noProof/>
                 <w:webHidden/>
+                <w:color w:val="auto"/>
               </w:rPr>
               <w:fldChar w:fldCharType="end"/>
             </w:r>
@@ -1167,12 +1207,13 @@
               <w:lang w:val="es-ES" w:eastAsia="es-ES"/>
             </w:rPr>
           </w:pPr>
-          <w:hyperlink w:anchor="_Toc8118670" w:history="1">
+          <w:hyperlink w:anchor="_Toc8651960" w:history="1">
             <w:r>
               <w:rPr>
                 <w:rStyle w:val="Hipervnculo"/>
                 <w:rFonts w:ascii="Calibri" w:hAnsi="Calibri"/>
                 <w:noProof/>
+                <w:color w:val="auto"/>
               </w:rPr>
               <w:t>IV.</w:t>
             </w:r>
@@ -1189,6 +1230,7 @@
               <w:rPr>
                 <w:rStyle w:val="Hipervnculo"/>
                 <w:noProof/>
+                <w:color w:val="auto"/>
               </w:rPr>
               <w:t>Definición Planes de Contingencia y Continuidad Operativa.</w:t>
             </w:r>
@@ -1196,6 +1238,7 @@
               <w:rPr>
                 <w:noProof/>
                 <w:webHidden/>
+                <w:color w:val="auto"/>
               </w:rPr>
               <w:tab/>
             </w:r>
@@ -1203,6 +1246,7 @@
               <w:rPr>
                 <w:noProof/>
                 <w:webHidden/>
+                <w:color w:val="auto"/>
               </w:rPr>
               <w:fldChar w:fldCharType="begin"/>
             </w:r>
@@ -1210,19 +1254,22 @@
               <w:rPr>
                 <w:noProof/>
                 <w:webHidden/>
-              </w:rPr>
-              <w:instrText xml:space="preserve"> PAGEREF _Toc8118670 \h </w:instrText>
+                <w:color w:val="auto"/>
+              </w:rPr>
+              <w:instrText xml:space="preserve"> PAGEREF _Toc8651960 \h </w:instrText>
             </w:r>
             <w:r>
               <w:rPr>
                 <w:noProof/>
                 <w:webHidden/>
+                <w:color w:val="auto"/>
               </w:rPr>
             </w:r>
             <w:r>
               <w:rPr>
                 <w:noProof/>
                 <w:webHidden/>
+                <w:color w:val="auto"/>
               </w:rPr>
               <w:fldChar w:fldCharType="separate"/>
             </w:r>
@@ -1230,6 +1277,7 @@
               <w:rPr>
                 <w:noProof/>
                 <w:webHidden/>
+                <w:color w:val="auto"/>
               </w:rPr>
               <w:t>8</w:t>
             </w:r>
@@ -1237,6 +1285,7 @@
               <w:rPr>
                 <w:noProof/>
                 <w:webHidden/>
+                <w:color w:val="auto"/>
               </w:rPr>
               <w:fldChar w:fldCharType="end"/>
             </w:r>
@@ -1252,12 +1301,13 @@
               <w:lang w:val="es-ES" w:eastAsia="es-ES"/>
             </w:rPr>
           </w:pPr>
-          <w:hyperlink w:anchor="_Toc8118671" w:history="1">
+          <w:hyperlink w:anchor="_Toc8651961" w:history="1">
             <w:r>
               <w:rPr>
                 <w:rStyle w:val="Hipervnculo"/>
                 <w:rFonts w:ascii="Calibri" w:hAnsi="Calibri"/>
                 <w:noProof/>
+                <w:color w:val="auto"/>
               </w:rPr>
               <w:t>V.</w:t>
             </w:r>
@@ -1274,6 +1324,7 @@
               <w:rPr>
                 <w:rStyle w:val="Hipervnculo"/>
                 <w:noProof/>
+                <w:color w:val="auto"/>
               </w:rPr>
               <w:t>Material de Concientización para los Usuarios Finales.</w:t>
             </w:r>
@@ -1281,6 +1332,7 @@
               <w:rPr>
                 <w:noProof/>
                 <w:webHidden/>
+                <w:color w:val="auto"/>
               </w:rPr>
               <w:tab/>
             </w:r>
@@ -1288,6 +1340,7 @@
               <w:rPr>
                 <w:noProof/>
                 <w:webHidden/>
+                <w:color w:val="auto"/>
               </w:rPr>
               <w:fldChar w:fldCharType="begin"/>
             </w:r>
@@ -1295,19 +1348,22 @@
               <w:rPr>
                 <w:noProof/>
                 <w:webHidden/>
-              </w:rPr>
-              <w:instrText xml:space="preserve"> PAGEREF _Toc8118671 \h </w:instrText>
+                <w:color w:val="auto"/>
+              </w:rPr>
+              <w:instrText xml:space="preserve"> PAGEREF _Toc8651961 \h </w:instrText>
             </w:r>
             <w:r>
               <w:rPr>
                 <w:noProof/>
                 <w:webHidden/>
+                <w:color w:val="auto"/>
               </w:rPr>
             </w:r>
             <w:r>
               <w:rPr>
                 <w:noProof/>
                 <w:webHidden/>
+                <w:color w:val="auto"/>
               </w:rPr>
               <w:fldChar w:fldCharType="separate"/>
             </w:r>
@@ -1315,6 +1371,7 @@
               <w:rPr>
                 <w:noProof/>
                 <w:webHidden/>
+                <w:color w:val="auto"/>
               </w:rPr>
               <w:t>11</w:t>
             </w:r>
@@ -1322,6 +1379,7 @@
               <w:rPr>
                 <w:noProof/>
                 <w:webHidden/>
+                <w:color w:val="auto"/>
               </w:rPr>
               <w:fldChar w:fldCharType="end"/>
             </w:r>
@@ -1337,12 +1395,13 @@
               <w:lang w:val="es-ES" w:eastAsia="es-ES"/>
             </w:rPr>
           </w:pPr>
-          <w:hyperlink w:anchor="_Toc8118672" w:history="1">
+          <w:hyperlink w:anchor="_Toc8651962" w:history="1">
             <w:r>
               <w:rPr>
                 <w:rStyle w:val="Hipervnculo"/>
                 <w:rFonts w:ascii="Calibri" w:hAnsi="Calibri"/>
                 <w:noProof/>
+                <w:color w:val="auto"/>
               </w:rPr>
               <w:t>VI.</w:t>
             </w:r>
@@ -1359,6 +1418,7 @@
               <w:rPr>
                 <w:rStyle w:val="Hipervnculo"/>
                 <w:noProof/>
+                <w:color w:val="auto"/>
               </w:rPr>
               <w:t>Planificación del Procedimiento de Actualización.</w:t>
             </w:r>
@@ -1366,6 +1426,7 @@
               <w:rPr>
                 <w:noProof/>
                 <w:webHidden/>
+                <w:color w:val="auto"/>
               </w:rPr>
               <w:tab/>
             </w:r>
@@ -1373,6 +1434,7 @@
               <w:rPr>
                 <w:noProof/>
                 <w:webHidden/>
+                <w:color w:val="auto"/>
               </w:rPr>
               <w:fldChar w:fldCharType="begin"/>
             </w:r>
@@ -1380,19 +1442,22 @@
               <w:rPr>
                 <w:noProof/>
                 <w:webHidden/>
-              </w:rPr>
-              <w:instrText xml:space="preserve"> PAGEREF _Toc8118672 \h </w:instrText>
+                <w:color w:val="auto"/>
+              </w:rPr>
+              <w:instrText xml:space="preserve"> PAGEREF _Toc8651962 \h </w:instrText>
             </w:r>
             <w:r>
               <w:rPr>
                 <w:noProof/>
                 <w:webHidden/>
+                <w:color w:val="auto"/>
               </w:rPr>
             </w:r>
             <w:r>
               <w:rPr>
                 <w:noProof/>
                 <w:webHidden/>
+                <w:color w:val="auto"/>
               </w:rPr>
               <w:fldChar w:fldCharType="separate"/>
             </w:r>
@@ -1400,13 +1465,15 @@
               <w:rPr>
                 <w:noProof/>
                 <w:webHidden/>
-              </w:rPr>
-              <w:t>14</w:t>
+                <w:color w:val="auto"/>
+              </w:rPr>
+              <w:t>15</w:t>
             </w:r>
             <w:r>
               <w:rPr>
                 <w:noProof/>
                 <w:webHidden/>
+                <w:color w:val="auto"/>
               </w:rPr>
               <w:fldChar w:fldCharType="end"/>
             </w:r>
@@ -1422,12 +1489,13 @@
               <w:lang w:val="es-ES" w:eastAsia="es-ES"/>
             </w:rPr>
           </w:pPr>
-          <w:hyperlink w:anchor="_Toc8118673" w:history="1">
+          <w:hyperlink w:anchor="_Toc8651963" w:history="1">
             <w:r>
               <w:rPr>
                 <w:rStyle w:val="Hipervnculo"/>
                 <w:rFonts w:ascii="Calibri" w:hAnsi="Calibri"/>
                 <w:noProof/>
+                <w:color w:val="auto"/>
               </w:rPr>
               <w:t>VII.</w:t>
             </w:r>
@@ -1444,6 +1512,7 @@
               <w:rPr>
                 <w:rStyle w:val="Hipervnculo"/>
                 <w:noProof/>
+                <w:color w:val="auto"/>
               </w:rPr>
               <w:t>Publicación y divulgación de las Políticas a la Organización.</w:t>
             </w:r>
@@ -1451,6 +1520,7 @@
               <w:rPr>
                 <w:noProof/>
                 <w:webHidden/>
+                <w:color w:val="auto"/>
               </w:rPr>
               <w:tab/>
             </w:r>
@@ -1458,6 +1528,7 @@
               <w:rPr>
                 <w:noProof/>
                 <w:webHidden/>
+                <w:color w:val="auto"/>
               </w:rPr>
               <w:fldChar w:fldCharType="begin"/>
             </w:r>
@@ -1465,19 +1536,22 @@
               <w:rPr>
                 <w:noProof/>
                 <w:webHidden/>
-              </w:rPr>
-              <w:instrText xml:space="preserve"> PAGEREF _Toc8118673 \h </w:instrText>
+                <w:color w:val="auto"/>
+              </w:rPr>
+              <w:instrText xml:space="preserve"> PAGEREF _Toc8651963 \h </w:instrText>
             </w:r>
             <w:r>
               <w:rPr>
                 <w:noProof/>
                 <w:webHidden/>
+                <w:color w:val="auto"/>
               </w:rPr>
             </w:r>
             <w:r>
               <w:rPr>
                 <w:noProof/>
                 <w:webHidden/>
+                <w:color w:val="auto"/>
               </w:rPr>
               <w:fldChar w:fldCharType="separate"/>
             </w:r>
@@ -1485,13 +1559,15 @@
               <w:rPr>
                 <w:noProof/>
                 <w:webHidden/>
-              </w:rPr>
-              <w:t>14</w:t>
+                <w:color w:val="auto"/>
+              </w:rPr>
+              <w:t>21</w:t>
             </w:r>
             <w:r>
               <w:rPr>
                 <w:noProof/>
                 <w:webHidden/>
+                <w:color w:val="auto"/>
               </w:rPr>
               <w:fldChar w:fldCharType="end"/>
             </w:r>
@@ -1507,12 +1583,13 @@
               <w:lang w:val="es-ES" w:eastAsia="es-ES"/>
             </w:rPr>
           </w:pPr>
-          <w:hyperlink w:anchor="_Toc8118674" w:history="1">
+          <w:hyperlink w:anchor="_Toc8651964" w:history="1">
             <w:r>
               <w:rPr>
                 <w:rStyle w:val="Hipervnculo"/>
                 <w:rFonts w:ascii="Calibri" w:hAnsi="Calibri"/>
                 <w:noProof/>
+                <w:color w:val="auto"/>
               </w:rPr>
               <w:t>VIII.</w:t>
             </w:r>
@@ -1529,13 +1606,15 @@
               <w:rPr>
                 <w:rStyle w:val="Hipervnculo"/>
                 <w:noProof/>
-              </w:rPr>
-              <w:t>Referencias bibliográficas</w:t>
+                <w:color w:val="auto"/>
+              </w:rPr>
+              <w:t>Conclusión</w:t>
             </w:r>
             <w:r>
               <w:rPr>
                 <w:noProof/>
                 <w:webHidden/>
+                <w:color w:val="auto"/>
               </w:rPr>
               <w:tab/>
             </w:r>
@@ -1543,6 +1622,7 @@
               <w:rPr>
                 <w:noProof/>
                 <w:webHidden/>
+                <w:color w:val="auto"/>
               </w:rPr>
               <w:fldChar w:fldCharType="begin"/>
             </w:r>
@@ -1550,19 +1630,22 @@
               <w:rPr>
                 <w:noProof/>
                 <w:webHidden/>
-              </w:rPr>
-              <w:instrText xml:space="preserve"> PAGEREF _Toc8118674 \h </w:instrText>
+                <w:color w:val="auto"/>
+              </w:rPr>
+              <w:instrText xml:space="preserve"> PAGEREF _Toc8651964 \h </w:instrText>
             </w:r>
             <w:r>
               <w:rPr>
                 <w:noProof/>
                 <w:webHidden/>
+                <w:color w:val="auto"/>
               </w:rPr>
             </w:r>
             <w:r>
               <w:rPr>
                 <w:noProof/>
                 <w:webHidden/>
+                <w:color w:val="auto"/>
               </w:rPr>
               <w:fldChar w:fldCharType="separate"/>
             </w:r>
@@ -1570,13 +1653,109 @@
               <w:rPr>
                 <w:noProof/>
                 <w:webHidden/>
-              </w:rPr>
-              <w:t>15</w:t>
+                <w:color w:val="auto"/>
+              </w:rPr>
+              <w:t>22</w:t>
             </w:r>
             <w:r>
               <w:rPr>
                 <w:noProof/>
                 <w:webHidden/>
+                <w:color w:val="auto"/>
+              </w:rPr>
+              <w:fldChar w:fldCharType="end"/>
+            </w:r>
+          </w:hyperlink>
+        </w:p>
+        <w:p>
+          <w:pPr>
+            <w:pStyle w:val="TDC1"/>
+            <w:rPr>
+              <w:rFonts w:eastAsiaTheme="minorEastAsia"/>
+              <w:noProof/>
+              <w:color w:val="auto"/>
+              <w:lang w:val="es-ES" w:eastAsia="es-ES"/>
+            </w:rPr>
+          </w:pPr>
+          <w:hyperlink w:anchor="_Toc8651965" w:history="1">
+            <w:r>
+              <w:rPr>
+                <w:rStyle w:val="Hipervnculo"/>
+                <w:rFonts w:ascii="Calibri" w:hAnsi="Calibri"/>
+                <w:noProof/>
+                <w:color w:val="auto"/>
+              </w:rPr>
+              <w:t>IX.</w:t>
+            </w:r>
+            <w:r>
+              <w:rPr>
+                <w:rFonts w:eastAsiaTheme="minorEastAsia"/>
+                <w:noProof/>
+                <w:color w:val="auto"/>
+                <w:lang w:val="es-ES" w:eastAsia="es-ES"/>
+              </w:rPr>
+              <w:tab/>
+            </w:r>
+            <w:r>
+              <w:rPr>
+                <w:rStyle w:val="Hipervnculo"/>
+                <w:noProof/>
+                <w:color w:val="auto"/>
+              </w:rPr>
+              <w:t>Referencias bibliográficas</w:t>
+            </w:r>
+            <w:r>
+              <w:rPr>
+                <w:noProof/>
+                <w:webHidden/>
+                <w:color w:val="auto"/>
+              </w:rPr>
+              <w:tab/>
+            </w:r>
+            <w:r>
+              <w:rPr>
+                <w:noProof/>
+                <w:webHidden/>
+                <w:color w:val="auto"/>
+              </w:rPr>
+              <w:fldChar w:fldCharType="begin"/>
+            </w:r>
+            <w:r>
+              <w:rPr>
+                <w:noProof/>
+                <w:webHidden/>
+                <w:color w:val="auto"/>
+              </w:rPr>
+              <w:instrText xml:space="preserve"> PAGEREF _Toc8651965 \h </w:instrText>
+            </w:r>
+            <w:r>
+              <w:rPr>
+                <w:noProof/>
+                <w:webHidden/>
+                <w:color w:val="auto"/>
+              </w:rPr>
+            </w:r>
+            <w:r>
+              <w:rPr>
+                <w:noProof/>
+                <w:webHidden/>
+                <w:color w:val="auto"/>
+              </w:rPr>
+              <w:fldChar w:fldCharType="separate"/>
+            </w:r>
+            <w:r>
+              <w:rPr>
+                <w:noProof/>
+                <w:webHidden/>
+                <w:color w:val="auto"/>
+              </w:rPr>
+              <w:t>23</w:t>
+            </w:r>
+            <w:r>
+              <w:rPr>
+                <w:noProof/>
+                <w:webHidden/>
+                <w:color w:val="auto"/>
               </w:rPr>
               <w:fldChar w:fldCharType="end"/>
             </w:r>
@@ -1638,7 +1817,7 @@
       <w:pPr>
         <w:pStyle w:val="Ttulo1"/>
       </w:pPr>
-      <w:bookmarkStart w:id="1" w:name="_Toc8118667"/>
+      <w:bookmarkStart w:id="1" w:name="_Toc8651957"/>
       <w:r>
         <w:t>Introducción.</w:t>
       </w:r>
@@ -1650,174 +1829,407 @@
     <w:p>
       <w:pPr>
         <w:spacing w:after="160" w:line="259" w:lineRule="auto"/>
-      </w:pPr>
-      <w:r>
-        <w:t>A continuación, se procederá a realizar un levantamiento de infraestructura TI en lo relacionado a seguridad informática, considerando planes de informática y continuidad del negocio.</w:t>
-      </w:r>
-    </w:p>
-    <w:p>
-      <w:pPr>
-        <w:spacing w:after="160" w:line="259" w:lineRule="auto"/>
-      </w:pPr>
-      <w:r>
-        <w:t xml:space="preserve">En este aspecto, es importante hablar del usuario del sistema que se desarrollara ya que, </w:t>
-      </w:r>
-      <w:r>
-        <w:rPr>
-          <w:b/>
-        </w:rPr>
-        <w:t>en términos de vulnerabilidad, es quien acumula mas vectores posibles de ataque</w:t>
-      </w:r>
-      <w:r>
-        <w:t xml:space="preserve">, a nivel de experticia con los equipos, como permitir la entrada de malware por desconocimiento, puede ser a través de dispositivos móviles o correos electrónicos, de forma accidental o intencional, </w:t>
-      </w:r>
-      <w:r>
-        <w:t xml:space="preserve">también a nivel de </w:t>
-      </w:r>
-      <w:r>
-        <w:rPr>
-          <w:b/>
-        </w:rPr>
-        <w:t>ingeniería social</w:t>
-      </w:r>
-      <w:r>
-        <w:t>, la cual consiste en la interacción social que busca obtener beneficios de un usuario de cierto sistema, el cual entrega información confidencia o proporciona los medios para obtenerla.</w:t>
-      </w:r>
-    </w:p>
-    <w:p>
-      <w:pPr>
-        <w:spacing w:after="160" w:line="259" w:lineRule="auto"/>
-      </w:pPr>
-      <w:r>
-        <w:t>El trabajo por realizar</w:t>
-      </w:r>
-      <w:r>
-        <w:t xml:space="preserve"> consiste en minimizar las posibilidades de ataque, en el ámbito social, físico y lógico, y en el caso de concurrencias identificadas como ataque o perdida, contar con los medios, </w:t>
-      </w:r>
-      <w:r>
-        <w:t>procedimientos y</w:t>
-      </w:r>
-      <w:r>
-        <w:t xml:space="preserve"> personas necesarias para </w:t>
-      </w:r>
-      <w:r>
-        <w:t>paliar</w:t>
-      </w:r>
-      <w:r>
-        <w:t xml:space="preserve"> la situación.</w:t>
-      </w:r>
-    </w:p>
-    <w:p>
-      <w:pPr>
-        <w:spacing w:after="160" w:line="259" w:lineRule="auto"/>
-      </w:pPr>
-      <w:r>
-        <w:t>La empresa JetBlack, quien ya ha recibido un análisis por parte de los alumnos INACAP desea estructurar sus procesos e infraestructura TI de manera que la seguridad quede cubierta, considerando los principales vectores de ataque utilizados por los cibercriminales.</w:t>
-      </w:r>
-    </w:p>
-    <w:p>
-      <w:pPr>
-        <w:spacing w:after="160" w:line="259" w:lineRule="auto"/>
-      </w:pPr>
-      <w:r>
-        <w:t>El plan para lograr estos objetivos</w:t>
-      </w:r>
-      <w:r>
-        <w:t>, en esta ocasión, abarca:</w:t>
-      </w:r>
-    </w:p>
-    <w:p>
-      <w:pPr>
-        <w:spacing w:after="160" w:line="259" w:lineRule="auto"/>
-      </w:pPr>
-      <w:r>
-        <w:rPr>
-          <w:b/>
-        </w:rPr>
-        <w:t>1- Políticas de seguridad:</w:t>
-      </w:r>
-      <w:r>
-        <w:t xml:space="preserve"> se trata de un plan de distintas actividades enfocado, en primera instancia, a evitar, detener y mitigar las situaciones de criminalidad y desastres.</w:t>
-      </w:r>
-    </w:p>
-    <w:p>
-      <w:pPr>
-        <w:spacing w:after="160" w:line="259" w:lineRule="auto"/>
-      </w:pPr>
-      <w:r>
-        <w:rPr>
-          <w:b/>
-        </w:rPr>
-        <w:t>2- Perfiles y responsabilidades:</w:t>
-      </w:r>
-      <w:r>
-        <w:t xml:space="preserve"> De esta manera cada trabajador es capaz de operar sus actividades con menor supervisión a la esperada en una empresa sin estructura, además de saber sus obligaciones y libertades sin mayor trabajo.</w:t>
-      </w:r>
-    </w:p>
-    <w:p>
-      <w:pPr>
-        <w:spacing w:after="160" w:line="259" w:lineRule="auto"/>
-      </w:pPr>
-      <w:r>
-        <w:rPr>
-          <w:b/>
-        </w:rPr>
-        <w:t>3- Planes de contingencia y continuidad operacional:</w:t>
-      </w:r>
-      <w:r>
-        <w:t xml:space="preserve"> Consiste en preparar a la organización para estado de problemas en el ámbito de la infraestructura empresarial critica para que el negocio opere durante los tiempos acordes previamente pactados con los clientes.</w:t>
-      </w:r>
-    </w:p>
-    <w:p>
-      <w:pPr>
-        <w:spacing w:after="160" w:line="259" w:lineRule="auto"/>
-      </w:pPr>
-      <w:r>
-        <w:rPr>
-          <w:b/>
-        </w:rPr>
-        <w:t>4- Material de concientización para el usuario final:</w:t>
-      </w:r>
-      <w:r>
-        <w:t xml:space="preserve"> Son consejos del departamento de informática que buscan resguardar la información que exponen de manera natural los usuarios finales, </w:t>
-      </w:r>
-      <w:r>
-        <w:t>para que esto no suceda se recomiendan ciertas buenas practicas a la hora de utilizar y almacenar dispositivos.</w:t>
-      </w:r>
-    </w:p>
-    <w:p>
-      <w:pPr>
-        <w:spacing w:after="160" w:line="259" w:lineRule="auto"/>
-      </w:pPr>
-      <w:r>
-        <w:rPr>
-          <w:b/>
-        </w:rPr>
-        <w:t>5- Planificación del proceso de actualización:</w:t>
-      </w:r>
-      <w:r>
-        <w:t xml:space="preserve"> </w:t>
-      </w:r>
-      <w:r>
-        <w:t>Consiste en mantener un plan con documentación sobre las fases de la implementación en infraestructura, en este caso tecnológica, con el fin de poder revisar los cambios entre versiones, mejoras, descartes, requisitos y otras características de producción.</w:t>
-      </w:r>
-    </w:p>
-    <w:p>
-      <w:pPr>
-        <w:spacing w:after="160" w:line="259" w:lineRule="auto"/>
-        <w:rPr>
-          <w:b/>
+        <w:rPr>
           <w:color w:val="595959" w:themeColor="text1" w:themeTint="A6"/>
           <w:lang w:eastAsia="es-CL"/>
         </w:rPr>
       </w:pPr>
       <w:r>
         <w:rPr>
-          <w:b/>
-        </w:rPr>
-        <w:t>6- Publicación y divulgación de las políticas organizacionales:</w:t>
-      </w:r>
-      <w:r>
+          <w:color w:val="595959" w:themeColor="text1" w:themeTint="A6"/>
+          <w:lang w:eastAsia="es-CL"/>
+        </w:rPr>
+        <w:t>A continuación, se procederá a realizar un levantamiento de infraestructura TI en lo relacionado a seguridad informática, considerando planes de informática y continuidad del negocio.</w:t>
+      </w:r>
+    </w:p>
+    <w:p>
+      <w:pPr>
+        <w:spacing w:after="160" w:line="259" w:lineRule="auto"/>
+        <w:rPr>
+          <w:color w:val="595959" w:themeColor="text1" w:themeTint="A6"/>
+          <w:lang w:eastAsia="es-CL"/>
+        </w:rPr>
+      </w:pPr>
+      <w:r>
+        <w:rPr>
+          <w:color w:val="595959" w:themeColor="text1" w:themeTint="A6"/>
+          <w:lang w:eastAsia="es-CL"/>
+        </w:rPr>
+        <w:t xml:space="preserve">En este aspecto, es importante hablar del usuario del sistema que se desarrollara ya que, </w:t>
+      </w:r>
+      <w:r>
+        <w:rPr>
+          <w:b/>
+          <w:color w:val="595959" w:themeColor="text1" w:themeTint="A6"/>
+          <w:lang w:eastAsia="es-CL"/>
+        </w:rPr>
+        <w:t>en términos de vulnerabilidad, es quien acumula mas vectores posibles de ataque</w:t>
+      </w:r>
+      <w:r>
+        <w:rPr>
+          <w:color w:val="595959" w:themeColor="text1" w:themeTint="A6"/>
+          <w:lang w:eastAsia="es-CL"/>
+        </w:rPr>
+        <w:t xml:space="preserve">, a nivel de experticia con los equipos, como permitir la entrada de malware por desconocimiento, puede ser a través de dispositivos móviles o correos electrónicos, de forma accidental o intencional, </w:t>
+      </w:r>
+      <w:r>
+        <w:rPr>
+          <w:color w:val="595959" w:themeColor="text1" w:themeTint="A6"/>
+          <w:lang w:eastAsia="es-CL"/>
+        </w:rPr>
+        <w:t xml:space="preserve">también a nivel de </w:t>
+      </w:r>
+      <w:r>
+        <w:rPr>
+          <w:b/>
+          <w:color w:val="595959" w:themeColor="text1" w:themeTint="A6"/>
+          <w:lang w:eastAsia="es-CL"/>
+        </w:rPr>
+        <w:t>ingeniería social</w:t>
+      </w:r>
+      <w:r>
+        <w:rPr>
+          <w:color w:val="595959" w:themeColor="text1" w:themeTint="A6"/>
+          <w:lang w:eastAsia="es-CL"/>
+        </w:rPr>
+        <w:t>, la</w:t>
+      </w:r>
+      <w:r>
+        <w:t xml:space="preserve"> </w:t>
+      </w:r>
+      <w:r>
+        <w:rPr>
+          <w:color w:val="595959" w:themeColor="text1" w:themeTint="A6"/>
+          <w:lang w:eastAsia="es-CL"/>
+        </w:rPr>
+        <w:t>cual consiste en la interacción social que busca obtener beneficios de un usuario de cierto sistema, el cual entrega información confidencia o proporciona los medios para obtenerla.</w:t>
+      </w:r>
+    </w:p>
+    <w:p>
+      <w:pPr>
+        <w:spacing w:after="160" w:line="259" w:lineRule="auto"/>
+        <w:rPr>
+          <w:color w:val="595959" w:themeColor="text1" w:themeTint="A6"/>
+          <w:lang w:eastAsia="es-CL"/>
+        </w:rPr>
+      </w:pPr>
+      <w:r>
+        <w:rPr>
+          <w:color w:val="595959" w:themeColor="text1" w:themeTint="A6"/>
+          <w:lang w:eastAsia="es-CL"/>
+        </w:rPr>
+        <w:t>El trabajo por realizar</w:t>
+      </w:r>
+      <w:r>
+        <w:rPr>
+          <w:color w:val="595959" w:themeColor="text1" w:themeTint="A6"/>
+          <w:lang w:eastAsia="es-CL"/>
+        </w:rPr>
+        <w:t xml:space="preserve"> consiste en minimizar las posibilidades de ataque, en el ámbito social, físico y lógico, y en el caso de concurrencias identificadas como ataque o perdida, contar con los medios, </w:t>
+      </w:r>
+      <w:r>
+        <w:rPr>
+          <w:color w:val="595959" w:themeColor="text1" w:themeTint="A6"/>
+          <w:lang w:eastAsia="es-CL"/>
+        </w:rPr>
+        <w:t>procedimientos y</w:t>
+      </w:r>
+      <w:r>
+        <w:rPr>
+          <w:color w:val="595959" w:themeColor="text1" w:themeTint="A6"/>
+          <w:lang w:eastAsia="es-CL"/>
+        </w:rPr>
+        <w:t xml:space="preserve"> personas necesarias para </w:t>
+      </w:r>
+      <w:r>
+        <w:rPr>
+          <w:color w:val="595959" w:themeColor="text1" w:themeTint="A6"/>
+          <w:lang w:eastAsia="es-CL"/>
+        </w:rPr>
+        <w:t>paliar</w:t>
+      </w:r>
+      <w:r>
+        <w:rPr>
+          <w:color w:val="595959" w:themeColor="text1" w:themeTint="A6"/>
+          <w:lang w:eastAsia="es-CL"/>
+        </w:rPr>
+        <w:t xml:space="preserve"> la situación.</w:t>
+      </w:r>
+    </w:p>
+    <w:p>
+      <w:pPr>
+        <w:spacing w:after="160" w:line="259" w:lineRule="auto"/>
+        <w:rPr>
+          <w:color w:val="595959" w:themeColor="text1" w:themeTint="A6"/>
+          <w:lang w:eastAsia="es-CL"/>
+        </w:rPr>
+      </w:pPr>
+      <w:r>
+        <w:rPr>
+          <w:color w:val="595959" w:themeColor="text1" w:themeTint="A6"/>
+          <w:lang w:eastAsia="es-CL"/>
+        </w:rPr>
+        <w:t>La empresa JetBlack, quien ya ha recibido un análisis por parte de los alumnos INACAP desea estructurar sus procesos e infraestructura TI de manera que la seguridad quede cubierta, considerando los principales vectores de ataque utilizados por los cibercriminales.</w:t>
+      </w:r>
+    </w:p>
+    <w:p>
+      <w:pPr>
+        <w:spacing w:after="160" w:line="259" w:lineRule="auto"/>
+        <w:rPr>
+          <w:color w:val="595959" w:themeColor="text1" w:themeTint="A6"/>
+          <w:lang w:eastAsia="es-CL"/>
+        </w:rPr>
+      </w:pPr>
+      <w:r>
+        <w:rPr>
+          <w:color w:val="595959" w:themeColor="text1" w:themeTint="A6"/>
+          <w:lang w:eastAsia="es-CL"/>
+        </w:rPr>
+        <w:t>El plan para lograr estos objetivos</w:t>
+      </w:r>
+      <w:r>
+        <w:rPr>
+          <w:color w:val="595959" w:themeColor="text1" w:themeTint="A6"/>
+          <w:lang w:eastAsia="es-CL"/>
+        </w:rPr>
+        <w:t>, en esta ocasión, abarca:</w:t>
+      </w:r>
+    </w:p>
+    <w:p>
+      <w:pPr>
+        <w:spacing w:after="160" w:line="259" w:lineRule="auto"/>
+        <w:rPr>
+          <w:color w:val="595959" w:themeColor="text1" w:themeTint="A6"/>
+          <w:lang w:eastAsia="es-CL"/>
+        </w:rPr>
+      </w:pPr>
+      <w:r>
+        <w:rPr>
+          <w:b/>
+          <w:color w:val="595959" w:themeColor="text1" w:themeTint="A6"/>
+          <w:lang w:eastAsia="es-CL"/>
+        </w:rPr>
+        <w:t>1- Políticas de seguridad</w:t>
+      </w:r>
+      <w:r>
+        <w:rPr>
+          <w:b/>
+          <w:color w:val="595959" w:themeColor="text1" w:themeTint="A6"/>
+          <w:lang w:eastAsia="es-CL"/>
+        </w:rPr>
+        <w:t>.</w:t>
+      </w:r>
+      <w:r>
+        <w:rPr>
+          <w:b/>
+          <w:color w:val="595959" w:themeColor="text1" w:themeTint="A6"/>
+          <w:lang w:eastAsia="es-CL"/>
+        </w:rPr>
+        <w:t xml:space="preserve"> </w:t>
+      </w:r>
+      <w:r>
+        <w:rPr>
+          <w:color w:val="595959" w:themeColor="text1" w:themeTint="A6"/>
+          <w:lang w:eastAsia="es-CL"/>
+        </w:rPr>
+        <w:t>S</w:t>
+      </w:r>
+      <w:r>
+        <w:rPr>
+          <w:color w:val="595959" w:themeColor="text1" w:themeTint="A6"/>
+          <w:lang w:eastAsia="es-CL"/>
+        </w:rPr>
+        <w:t>e trata de un plan de distintas actividades enfocado, en primera instancia, a evitar, detener y mitigar las situaciones de criminalidad y desastres.</w:t>
+      </w:r>
+    </w:p>
+    <w:p>
+      <w:pPr>
+        <w:spacing w:after="160" w:line="259" w:lineRule="auto"/>
+        <w:rPr>
+          <w:color w:val="595959" w:themeColor="text1" w:themeTint="A6"/>
+          <w:lang w:eastAsia="es-CL"/>
+        </w:rPr>
+      </w:pPr>
+      <w:r>
+        <w:rPr>
+          <w:b/>
+          <w:color w:val="595959" w:themeColor="text1" w:themeTint="A6"/>
+          <w:lang w:eastAsia="es-CL"/>
+        </w:rPr>
+        <w:t>2- Perfiles y responsabilidades</w:t>
+      </w:r>
+      <w:r>
+        <w:rPr>
+          <w:b/>
+          <w:color w:val="595959" w:themeColor="text1" w:themeTint="A6"/>
+          <w:lang w:eastAsia="es-CL"/>
+        </w:rPr>
+        <w:t>.</w:t>
+      </w:r>
+      <w:r>
+        <w:rPr>
+          <w:color w:val="595959" w:themeColor="text1" w:themeTint="A6"/>
+          <w:lang w:eastAsia="es-CL"/>
+        </w:rPr>
+        <w:t xml:space="preserve"> De esta manera cada trabajador es capaz de operar sus actividades con menor supervisión a la esperada en una empresa sin estructura, además de saber sus obligaciones y libertades sin mayor trabajo.</w:t>
+      </w:r>
+    </w:p>
+    <w:p>
+      <w:pPr>
+        <w:spacing w:after="160" w:line="259" w:lineRule="auto"/>
+        <w:rPr>
+          <w:color w:val="595959" w:themeColor="text1" w:themeTint="A6"/>
+          <w:lang w:eastAsia="es-CL"/>
+        </w:rPr>
+      </w:pPr>
+      <w:r>
+        <w:rPr>
+          <w:b/>
+          <w:color w:val="595959" w:themeColor="text1" w:themeTint="A6"/>
+          <w:lang w:eastAsia="es-CL"/>
+        </w:rPr>
+        <w:t>3- Planes de contingencia y continuidad operacional</w:t>
+      </w:r>
+      <w:r>
+        <w:rPr>
+          <w:b/>
+          <w:color w:val="595959" w:themeColor="text1" w:themeTint="A6"/>
+          <w:lang w:eastAsia="es-CL"/>
+        </w:rPr>
+        <w:t>.</w:t>
+      </w:r>
+      <w:r>
+        <w:rPr>
+          <w:b/>
+          <w:color w:val="595959" w:themeColor="text1" w:themeTint="A6"/>
+          <w:lang w:eastAsia="es-CL"/>
+        </w:rPr>
+        <w:t xml:space="preserve"> </w:t>
+      </w:r>
+      <w:r>
+        <w:rPr>
+          <w:color w:val="595959" w:themeColor="text1" w:themeTint="A6"/>
+          <w:lang w:eastAsia="es-CL"/>
+        </w:rPr>
+        <w:t>Consiste en preparar a la organización para estado de problemas en el ámbito de la infraestructura empresarial critica para que el negocio opere durante los tiempos acordes previamente pactados con los clientes.</w:t>
+      </w:r>
+    </w:p>
+    <w:p>
+      <w:pPr>
+        <w:spacing w:after="160" w:line="259" w:lineRule="auto"/>
+        <w:rPr>
+          <w:color w:val="595959" w:themeColor="text1" w:themeTint="A6"/>
+          <w:lang w:eastAsia="es-CL"/>
+        </w:rPr>
+      </w:pPr>
+      <w:r>
+        <w:rPr>
+          <w:b/>
+          <w:color w:val="595959" w:themeColor="text1" w:themeTint="A6"/>
+          <w:lang w:eastAsia="es-CL"/>
+        </w:rPr>
+        <w:t>4- Material de concientización para el usuario final</w:t>
+      </w:r>
+      <w:r>
+        <w:rPr>
+          <w:b/>
+          <w:color w:val="595959" w:themeColor="text1" w:themeTint="A6"/>
+          <w:lang w:eastAsia="es-CL"/>
+        </w:rPr>
+        <w:t>.</w:t>
+      </w:r>
+      <w:r>
+        <w:rPr>
+          <w:b/>
+          <w:color w:val="595959" w:themeColor="text1" w:themeTint="A6"/>
+          <w:lang w:eastAsia="es-CL"/>
+        </w:rPr>
+        <w:t xml:space="preserve"> </w:t>
+      </w:r>
+      <w:r>
+        <w:rPr>
+          <w:color w:val="595959" w:themeColor="text1" w:themeTint="A6"/>
+          <w:lang w:eastAsia="es-CL"/>
+        </w:rPr>
+        <w:t xml:space="preserve">Son consejos del departamento de informática que buscan resguardar la información que exponen de manera natural los usuarios finales, </w:t>
+      </w:r>
+      <w:r>
+        <w:rPr>
+          <w:color w:val="595959" w:themeColor="text1" w:themeTint="A6"/>
+          <w:lang w:eastAsia="es-CL"/>
+        </w:rPr>
+        <w:t>para que esto no suceda se recomiendan ciertas buenas practicas a la hora de utilizar y almacenar dispositivos.</w:t>
+      </w:r>
+    </w:p>
+    <w:p>
+      <w:pPr>
+        <w:spacing w:after="160" w:line="259" w:lineRule="auto"/>
+        <w:rPr>
+          <w:color w:val="595959" w:themeColor="text1" w:themeTint="A6"/>
+          <w:lang w:eastAsia="es-CL"/>
+        </w:rPr>
+      </w:pPr>
+      <w:r>
+        <w:rPr>
+          <w:b/>
+          <w:color w:val="595959" w:themeColor="text1" w:themeTint="A6"/>
+          <w:lang w:eastAsia="es-CL"/>
+        </w:rPr>
+        <w:t>5- Planificación del proceso de actualización</w:t>
+      </w:r>
+      <w:r>
+        <w:rPr>
+          <w:b/>
+          <w:color w:val="595959" w:themeColor="text1" w:themeTint="A6"/>
+          <w:lang w:eastAsia="es-CL"/>
+        </w:rPr>
+        <w:t>.</w:t>
+      </w:r>
+      <w:r>
+        <w:rPr>
+          <w:color w:val="595959" w:themeColor="text1" w:themeTint="A6"/>
+          <w:lang w:eastAsia="es-CL"/>
+        </w:rPr>
+        <w:t xml:space="preserve"> </w:t>
+      </w:r>
+      <w:r>
+        <w:rPr>
+          <w:color w:val="595959" w:themeColor="text1" w:themeTint="A6"/>
+          <w:lang w:eastAsia="es-CL"/>
+        </w:rPr>
+        <w:t>Consiste en mantener un plan con documentación sobre las fases de la implementación en infraestructura, en este caso tecnológica, con el fin de poder revisar los cambios entre versiones, mejoras, descartes, requisitos y otras características de producción.</w:t>
+      </w:r>
+    </w:p>
+    <w:p>
+      <w:pPr>
+        <w:spacing w:after="160" w:line="259" w:lineRule="auto"/>
+        <w:rPr>
+          <w:b/>
+          <w:color w:val="595959" w:themeColor="text1" w:themeTint="A6"/>
+          <w:lang w:eastAsia="es-CL"/>
+        </w:rPr>
+      </w:pPr>
+      <w:r>
+        <w:rPr>
+          <w:b/>
+          <w:color w:val="595959" w:themeColor="text1" w:themeTint="A6"/>
+          <w:lang w:eastAsia="es-CL"/>
+        </w:rPr>
+        <w:t>6- Publicación y divulgación de las políticas organizacionales</w:t>
+      </w:r>
+      <w:r>
+        <w:rPr>
+          <w:b/>
+          <w:color w:val="595959" w:themeColor="text1" w:themeTint="A6"/>
+          <w:lang w:eastAsia="es-CL"/>
+        </w:rPr>
+        <w:t>.</w:t>
+      </w:r>
+      <w:r>
+        <w:rPr>
+          <w:color w:val="595959" w:themeColor="text1" w:themeTint="A6"/>
+          <w:lang w:eastAsia="es-CL"/>
+        </w:rPr>
         <w:t xml:space="preserve"> Identifica los factores comunicacionales que interfieren en la comunicación de las políticas de organización a los trabajadores, ejecutando las maniobras adecuadas para dar a conocer la información relevante para los actores.</w:t>
       </w:r>
       <w:r>
@@ -1831,7 +2243,7 @@
       <w:pPr>
         <w:pStyle w:val="Ttulo1"/>
       </w:pPr>
-      <w:bookmarkStart w:id="2" w:name="_Toc8118668"/>
+      <w:bookmarkStart w:id="2" w:name="_Toc8651958"/>
       <w:r>
         <w:lastRenderedPageBreak/>
         <w:t>Políticas de Seguridad</w:t>
@@ -2205,6 +2617,22 @@
         <w:pStyle w:val="Estilo4"/>
         <w:numPr>
           <w:ilvl w:val="0"/>
+          <w:numId w:val="13"/>
+        </w:numPr>
+        <w:spacing w:after="240"/>
+      </w:pPr>
+      <w:r>
+        <w:t>Cuando lo considere necesario, cualquier miembro del Grupo de coordinación podrá solicitar al Administrador del proyecto la celebración de una reunión adicional del grupo para la atención de asuntos relativos al Proyecto de desarrollo</w:t>
+      </w:r>
+      <w:r>
+        <w:t>.</w:t>
+      </w:r>
+    </w:p>
+    <w:p>
+      <w:pPr>
+        <w:pStyle w:val="Estilo4"/>
+        <w:numPr>
+          <w:ilvl w:val="0"/>
           <w:numId w:val="3"/>
         </w:numPr>
         <w:spacing w:after="240"/>
@@ -2327,63 +2755,6 @@
     </w:p>
     <w:p>
       <w:pPr>
-        <w:spacing w:after="160" w:line="259" w:lineRule="auto"/>
-        <w:rPr>
-          <w:color w:val="595959" w:themeColor="text1" w:themeTint="A6"/>
-          <w:lang w:eastAsia="es-CL"/>
-        </w:rPr>
-      </w:pPr>
-      <w:r>
-        <w:br w:type="page"/>
-      </w:r>
-    </w:p>
-    <w:p>
-      <w:pPr>
-        <w:pStyle w:val="Estilo4"/>
-        <w:numPr>
-          <w:ilvl w:val="0"/>
-          <w:numId w:val="3"/>
-        </w:numPr>
-        <w:rPr>
-          <w:b/>
-          <w:sz w:val="24"/>
-          <w:szCs w:val="24"/>
-        </w:rPr>
-      </w:pPr>
-      <w:r>
-        <w:rPr>
-          <w:b/>
-          <w:sz w:val="24"/>
-          <w:szCs w:val="24"/>
-        </w:rPr>
-        <w:lastRenderedPageBreak/>
-        <w:t xml:space="preserve">Políticas del </w:t>
-      </w:r>
-      <w:r>
-        <w:rPr>
-          <w:b/>
-          <w:sz w:val="24"/>
-          <w:szCs w:val="24"/>
-        </w:rPr>
-        <w:t>Usuarios Finales</w:t>
-      </w:r>
-      <w:r>
-        <w:rPr>
-          <w:b/>
-          <w:sz w:val="24"/>
-          <w:szCs w:val="24"/>
-        </w:rPr>
-        <w:t>.</w:t>
-      </w:r>
-    </w:p>
-    <w:p>
-      <w:pPr>
-        <w:pStyle w:val="Estilo4"/>
-        <w:ind w:left="720"/>
-      </w:pPr>
-    </w:p>
-    <w:p>
-      <w:pPr>
         <w:pStyle w:val="Estilo4"/>
         <w:numPr>
           <w:ilvl w:val="0"/>
@@ -2392,7 +2763,7 @@
         <w:spacing w:after="240"/>
       </w:pPr>
       <w:r>
-        <w:t>Cada empleado tiene establecido un equipo de cómputo al cual debe ingresar con un usuario y contraseña.</w:t>
+        <w:t>El proceso de construcción y/o mantención de sistemas de información, debe contar con normas de programación, personamiento, documentación y pruebas para cada etapa del ciclo de vida: construcción, pruebas, explotación.</w:t>
       </w:r>
     </w:p>
     <w:p>
@@ -2405,13 +2776,8 @@
         <w:spacing w:after="240"/>
       </w:pPr>
       <w:r>
-        <w:t xml:space="preserve">El personal debe hacer uso adecuado de los recursos informáticos </w:t>
-      </w:r>
-      <w:r>
-        <w:t>(PC, impresoras, programas, correo, etc.)</w:t>
-      </w:r>
-      <w:r>
-        <w:t xml:space="preserve"> y el personal de sistemas debe asegurar que se cumpla esta política. Además, todo el personal deberá informar a sistemas sobre cualquier falla, desperfecto o mal uso del equipo de cómputo, para su adecuado seguimiento.</w:t>
+        <w:lastRenderedPageBreak/>
+        <w:t>Toda la documentación asociada al ciclo de construcción y/o mantención de sistemas de información debe tener procedimientos de control de personamiento.</w:t>
       </w:r>
     </w:p>
     <w:p>
@@ -2424,14 +2790,52 @@
         <w:spacing w:after="240"/>
       </w:pPr>
       <w:r>
-        <w:t xml:space="preserve">Todo el personal tendrá una cuenta de </w:t>
-      </w:r>
-      <w:r>
-        <w:t>correo electrónico interno</w:t>
-      </w:r>
-      <w:r>
-        <w:t>, que les permite recibir y enviar información indispensable para sus actividades. Estas cuentas de correo sólo son para uso interno, no tienen la capacidad de enviar correos públicos.</w:t>
-      </w:r>
+        <w:t>Se prohíbe el uso y/o copia de cualquier paquete de software, por parte de los funcionarios, del cual no se disponga de su respectiva licencia que lo autorice.</w:t>
+      </w:r>
+    </w:p>
+    <w:p>
+      <w:pPr>
+        <w:pStyle w:val="Estilo4"/>
+        <w:numPr>
+          <w:ilvl w:val="0"/>
+          <w:numId w:val="3"/>
+        </w:numPr>
+        <w:rPr>
+          <w:b/>
+          <w:sz w:val="24"/>
+          <w:szCs w:val="24"/>
+        </w:rPr>
+      </w:pPr>
+      <w:r>
+        <w:rPr>
+          <w:b/>
+          <w:sz w:val="24"/>
+          <w:szCs w:val="24"/>
+        </w:rPr>
+        <w:t xml:space="preserve">Políticas del </w:t>
+      </w:r>
+      <w:r>
+        <w:rPr>
+          <w:b/>
+          <w:sz w:val="24"/>
+          <w:szCs w:val="24"/>
+        </w:rPr>
+        <w:t>Usuarios Finales</w:t>
+      </w:r>
+      <w:r>
+        <w:rPr>
+          <w:b/>
+          <w:sz w:val="24"/>
+          <w:szCs w:val="24"/>
+        </w:rPr>
+        <w:t>.</w:t>
+      </w:r>
+    </w:p>
+    <w:p>
+      <w:pPr>
+        <w:pStyle w:val="Estilo4"/>
+        <w:ind w:left="720"/>
+      </w:pPr>
     </w:p>
     <w:p>
       <w:pPr>
@@ -2443,54 +2847,8 @@
         <w:spacing w:after="240"/>
       </w:pPr>
       <w:r>
-        <w:t>El uso de internet queda reservado solo para las actividades de trabajo que así lo requieran. En general se restringe el acceso mediante el uso de contraseña en el administrador de contenidos de Internet Explorer.</w:t>
-      </w:r>
-    </w:p>
-    <w:p>
-      <w:pPr>
-        <w:pStyle w:val="Prrafodelista"/>
-        <w:spacing w:after="0"/>
-      </w:pPr>
-    </w:p>
-    <w:p>
-      <w:pPr>
-        <w:pStyle w:val="Estilo4"/>
-        <w:numPr>
-          <w:ilvl w:val="0"/>
-          <w:numId w:val="3"/>
-        </w:numPr>
-        <w:rPr>
-          <w:b/>
-          <w:sz w:val="24"/>
-          <w:szCs w:val="24"/>
-        </w:rPr>
-      </w:pPr>
-      <w:r>
-        <w:rPr>
-          <w:b/>
-          <w:sz w:val="24"/>
-          <w:szCs w:val="24"/>
-        </w:rPr>
-        <w:t xml:space="preserve">Políticas del </w:t>
-      </w:r>
-      <w:r>
-        <w:rPr>
-          <w:b/>
-          <w:sz w:val="24"/>
-          <w:szCs w:val="24"/>
-        </w:rPr>
-        <w:t>Área de Gestión.</w:t>
-      </w:r>
-    </w:p>
-    <w:p>
-      <w:pPr>
-        <w:pStyle w:val="Estilo4"/>
-        <w:ind w:left="720"/>
-        <w:rPr>
-          <w:sz w:val="24"/>
-          <w:szCs w:val="24"/>
-        </w:rPr>
-      </w:pPr>
+        <w:t>Cada empleado tiene establecido un equipo de cómputo al cual debe ingresar con un usuario y contraseña.</w:t>
+      </w:r>
     </w:p>
     <w:p>
       <w:pPr>
@@ -2502,7 +2860,13 @@
         <w:spacing w:after="240"/>
       </w:pPr>
       <w:r>
-        <w:t>Gestionar el desarrollo de los sistemas informáticos de la Subsecretaría, tanto para los desarrollos propios o externalizados.</w:t>
+        <w:t xml:space="preserve">El personal debe hacer uso adecuado de los recursos informáticos </w:t>
+      </w:r>
+      <w:r>
+        <w:t>(PC, impresoras, programas, correo, etc.)</w:t>
+      </w:r>
+      <w:r>
+        <w:t xml:space="preserve"> y el personal de sistemas debe asegurar que se cumpla esta política. Además, todo el personal deberá informar a sistemas sobre cualquier falla, desperfecto o mal uso del equipo de cómputo, para su adecuado seguimiento.</w:t>
       </w:r>
     </w:p>
     <w:p>
@@ -2515,7 +2879,13 @@
         <w:spacing w:after="240"/>
       </w:pPr>
       <w:r>
-        <w:t>Supervisar el desarrollo de sistemas por parte de proveedores de servicios.</w:t>
+        <w:t xml:space="preserve">Todo el personal tendrá una cuenta de </w:t>
+      </w:r>
+      <w:r>
+        <w:t>correo electrónico interno</w:t>
+      </w:r>
+      <w:r>
+        <w:t>, que les permite recibir y enviar información indispensable para sus actividades. Estas cuentas de correo sólo son para uso interno, no tienen la capacidad de enviar correos públicos.</w:t>
       </w:r>
     </w:p>
     <w:p>
@@ -2528,7 +2898,7 @@
         <w:spacing w:after="240"/>
       </w:pPr>
       <w:r>
-        <w:t>Administrar los sistemas productivos de la Subsecretaría y mantener la operatividad de los sitios WEB Institucionales.</w:t>
+        <w:t>El uso de internet queda reservado solo para las actividades de trabajo que así lo requieran. En general se restringe el acceso mediante el uso de contraseña en el administrador de contenidos de Internet Explorer.</w:t>
       </w:r>
     </w:p>
     <w:p>
@@ -2541,7 +2911,10 @@
         <w:spacing w:after="240"/>
       </w:pPr>
       <w:r>
-        <w:t>Detectar, diseñar e implementar mejoras en los sistemas de gestión interna.</w:t>
+        <w:t>S</w:t>
+      </w:r>
+      <w:r>
+        <w:t>e prohíbe a los usuarios dar a conocer a terceras personas su contraseña, quien así lo hiciere debe tomar en cuenta que sigue siendo el único responsable de las actividades que se realicen con su identificación de usuario (ID) y contraseña.</w:t>
       </w:r>
     </w:p>
     <w:p>
@@ -2554,7 +2927,246 @@
         <w:spacing w:after="240"/>
       </w:pPr>
       <w:r>
+        <w:t>El usuario debe asegurarse que al digitar su contraseña no esté siendo observado por ninguna persona.</w:t>
+      </w:r>
+    </w:p>
+    <w:p>
+      <w:pPr>
+        <w:pStyle w:val="Estilo4"/>
+        <w:numPr>
+          <w:ilvl w:val="0"/>
+          <w:numId w:val="13"/>
+        </w:numPr>
+        <w:spacing w:after="240"/>
+      </w:pPr>
+      <w:r>
+        <w:t>Se prohíbe introducir en los computadores personales cualquier tipo de medio de almacenamiento sin que previamente haya sido revisado para descartar la presencia de virus o cualquier otro programa dañino.</w:t>
+      </w:r>
+    </w:p>
+    <w:p>
+      <w:pPr>
+        <w:pStyle w:val="Estilo4"/>
+        <w:numPr>
+          <w:ilvl w:val="0"/>
+          <w:numId w:val="13"/>
+        </w:numPr>
+        <w:spacing w:after="240"/>
+      </w:pPr>
+      <w:r>
+        <w:t>El usuario deberá abstenerse de abrir o reenviar mensajes de correo electrónico que no provengan de fuentes conocidas y seguras, y de descargar anexos enviados por correo electrónico que puedan ser fuente de virus o similares o cuya procedencia y características desconozca.</w:t>
+      </w:r>
+    </w:p>
+    <w:p>
+      <w:pPr>
+        <w:pStyle w:val="Estilo4"/>
+        <w:numPr>
+          <w:ilvl w:val="0"/>
+          <w:numId w:val="13"/>
+        </w:numPr>
+        <w:spacing w:after="240"/>
+      </w:pPr>
+      <w:r>
+        <w:t>En caso de pérdida del computador personal, se debe reportar de inmediato.</w:t>
+      </w:r>
+    </w:p>
+    <w:p>
+      <w:pPr>
+        <w:pStyle w:val="Estilo4"/>
+        <w:numPr>
+          <w:ilvl w:val="0"/>
+          <w:numId w:val="13"/>
+        </w:numPr>
+        <w:spacing w:after="240"/>
+      </w:pPr>
+      <w:r>
+        <w:t>Los computadores de escritorio deben ser apagados una vez terminada la jornada de trabajo y dejar la oficina con las debidas seguridades de accesos.</w:t>
+      </w:r>
+    </w:p>
+    <w:p>
+      <w:pPr>
+        <w:spacing w:after="160" w:line="259" w:lineRule="auto"/>
+        <w:rPr>
+          <w:rFonts w:eastAsiaTheme="minorEastAsia"/>
+          <w:color w:val="404040" w:themeColor="text1" w:themeTint="BF"/>
+          <w:szCs w:val="21"/>
+        </w:rPr>
+      </w:pPr>
+      <w:r>
+        <w:br w:type="page"/>
+      </w:r>
+    </w:p>
+    <w:p>
+      <w:pPr>
+        <w:pStyle w:val="Estilo4"/>
+        <w:numPr>
+          <w:ilvl w:val="0"/>
+          <w:numId w:val="3"/>
+        </w:numPr>
+        <w:rPr>
+          <w:b/>
+          <w:sz w:val="24"/>
+          <w:szCs w:val="24"/>
+        </w:rPr>
+      </w:pPr>
+      <w:r>
+        <w:rPr>
+          <w:b/>
+          <w:sz w:val="24"/>
+          <w:szCs w:val="24"/>
+        </w:rPr>
+        <w:lastRenderedPageBreak/>
+        <w:t xml:space="preserve">Políticas del </w:t>
+      </w:r>
+      <w:r>
+        <w:rPr>
+          <w:b/>
+          <w:sz w:val="24"/>
+          <w:szCs w:val="24"/>
+        </w:rPr>
+        <w:t>Área de Gestión.</w:t>
+      </w:r>
+    </w:p>
+    <w:p>
+      <w:pPr>
+        <w:pStyle w:val="Estilo4"/>
+        <w:ind w:left="720"/>
+        <w:rPr>
+          <w:sz w:val="24"/>
+          <w:szCs w:val="24"/>
+        </w:rPr>
+      </w:pPr>
+    </w:p>
+    <w:p>
+      <w:pPr>
+        <w:pStyle w:val="Estilo4"/>
+        <w:numPr>
+          <w:ilvl w:val="0"/>
+          <w:numId w:val="13"/>
+        </w:numPr>
+        <w:spacing w:after="240"/>
+      </w:pPr>
+      <w:r>
+        <w:t>Gestionar el desarrollo de los sistemas informáticos de la Subsecretaría, tanto para los desarrollos propios o externalizados.</w:t>
+      </w:r>
+    </w:p>
+    <w:p>
+      <w:pPr>
+        <w:pStyle w:val="Estilo4"/>
+        <w:numPr>
+          <w:ilvl w:val="0"/>
+          <w:numId w:val="13"/>
+        </w:numPr>
+        <w:spacing w:after="240"/>
+      </w:pPr>
+      <w:r>
+        <w:t>Supervisar el desarrollo de sistemas por parte de proveedores de servicios.</w:t>
+      </w:r>
+    </w:p>
+    <w:p>
+      <w:pPr>
+        <w:pStyle w:val="Estilo4"/>
+        <w:numPr>
+          <w:ilvl w:val="0"/>
+          <w:numId w:val="13"/>
+        </w:numPr>
+        <w:spacing w:after="240"/>
+      </w:pPr>
+      <w:r>
+        <w:t>Administrar los sistemas productivos de la Subsecretaría y mantener la operatividad de los sitios WEB Institucionales.</w:t>
+      </w:r>
+    </w:p>
+    <w:p>
+      <w:pPr>
+        <w:pStyle w:val="Estilo4"/>
+        <w:numPr>
+          <w:ilvl w:val="0"/>
+          <w:numId w:val="13"/>
+        </w:numPr>
+        <w:spacing w:after="240"/>
+      </w:pPr>
+      <w:r>
+        <w:t>Detectar, diseñar e implementar mejoras en los sistemas de gestión interna.</w:t>
+      </w:r>
+    </w:p>
+    <w:p>
+      <w:pPr>
+        <w:pStyle w:val="Estilo4"/>
+        <w:numPr>
+          <w:ilvl w:val="0"/>
+          <w:numId w:val="13"/>
+        </w:numPr>
+        <w:spacing w:after="240"/>
+      </w:pPr>
+      <w:r>
         <w:t>Revisión permanente de nuevas tecnologías que permitan mejorar las soluciones ya existentes.</w:t>
+      </w:r>
+    </w:p>
+    <w:p>
+      <w:pPr>
+        <w:pStyle w:val="Estilo4"/>
+        <w:numPr>
+          <w:ilvl w:val="0"/>
+          <w:numId w:val="13"/>
+        </w:numPr>
+        <w:spacing w:after="240"/>
+      </w:pPr>
+      <w:r>
+        <w:t>Los dueños de la información serán los responsables de verificar que existan procedimientos y procesos de Seguridad para asegurar el manejo y la integridad de la información que reside en medios magnéticos o en documentos.</w:t>
+      </w:r>
+    </w:p>
+    <w:p>
+      <w:pPr>
+        <w:pStyle w:val="Estilo4"/>
+        <w:numPr>
+          <w:ilvl w:val="0"/>
+          <w:numId w:val="13"/>
+        </w:numPr>
+        <w:spacing w:after="240"/>
+      </w:pPr>
+      <w:r>
+        <w:t>Se debe aplicar estándares y buenas prácticas sobre manejo de un modelo seguro de datos.</w:t>
+      </w:r>
+    </w:p>
+    <w:p>
+      <w:pPr>
+        <w:pStyle w:val="Estilo4"/>
+        <w:numPr>
+          <w:ilvl w:val="0"/>
+          <w:numId w:val="13"/>
+        </w:numPr>
+        <w:spacing w:after="240"/>
+      </w:pPr>
+      <w:r>
+        <w:t>Todos los empleados que manejen información sensible de la Compañía deberán firmar un acuerdo de confidencialidad</w:t>
+      </w:r>
+      <w:r>
+        <w:t>.</w:t>
+      </w:r>
+    </w:p>
+    <w:p>
+      <w:pPr>
+        <w:pStyle w:val="Estilo4"/>
+        <w:numPr>
+          <w:ilvl w:val="0"/>
+          <w:numId w:val="13"/>
+        </w:numPr>
+        <w:spacing w:after="240"/>
+      </w:pPr>
+      <w:r>
+        <w:t>Todos los contratos para los nuevos empleados deben incluir una cláusula de confidencialidad.</w:t>
+      </w:r>
+    </w:p>
+    <w:p>
+      <w:pPr>
+        <w:pStyle w:val="Estilo4"/>
+        <w:numPr>
+          <w:ilvl w:val="0"/>
+          <w:numId w:val="13"/>
+        </w:numPr>
+        <w:spacing w:after="240"/>
+      </w:pPr>
+      <w:r>
+        <w:t>Respecto al manejo de documentos, la empresa dispone que toda la información deberá estar clasificada por niveles de seguridad acorde al contenido siguiendo la codificación establecida por la empresa.</w:t>
       </w:r>
     </w:p>
     <w:p>
@@ -2589,7 +3201,7 @@
       <w:pPr>
         <w:pStyle w:val="Ttulo1"/>
       </w:pPr>
-      <w:bookmarkStart w:id="3" w:name="_Toc8118669"/>
+      <w:bookmarkStart w:id="3" w:name="_Toc8651959"/>
       <w:r>
         <w:lastRenderedPageBreak/>
         <w:t>Defini</w:t>
@@ -2614,6 +3226,1139 @@
         </w:rPr>
       </w:pPr>
       <w:r>
+        <w:rPr>
+          <w:color w:val="595959" w:themeColor="text1" w:themeTint="A6"/>
+          <w:lang w:eastAsia="es-CL"/>
+        </w:rPr>
+        <w:t>Los incumplimientos de las obligaciones empresariales en materia laboral generan distintos tipos de responsabilidades jurídicas, cada una de las cuales cumple una diferente función.</w:t>
+      </w:r>
+    </w:p>
+    <w:p>
+      <w:pPr>
+        <w:pStyle w:val="Prrafodelista"/>
+        <w:numPr>
+          <w:ilvl w:val="0"/>
+          <w:numId w:val="12"/>
+        </w:numPr>
+        <w:spacing w:after="160" w:line="259" w:lineRule="auto"/>
+        <w:rPr>
+          <w:color w:val="595959" w:themeColor="text1" w:themeTint="A6"/>
+          <w:lang w:eastAsia="es-CL"/>
+        </w:rPr>
+      </w:pPr>
+      <w:r>
+        <w:rPr>
+          <w:b/>
+          <w:color w:val="595959" w:themeColor="text1" w:themeTint="A6"/>
+          <w:lang w:eastAsia="es-CL"/>
+        </w:rPr>
+        <w:t xml:space="preserve">La </w:t>
+      </w:r>
+      <w:r>
+        <w:rPr>
+          <w:b/>
+          <w:color w:val="595959" w:themeColor="text1" w:themeTint="A6"/>
+          <w:lang w:eastAsia="es-CL"/>
+        </w:rPr>
+        <w:t>S</w:t>
+      </w:r>
+      <w:r>
+        <w:rPr>
+          <w:b/>
+          <w:color w:val="595959" w:themeColor="text1" w:themeTint="A6"/>
+          <w:lang w:eastAsia="es-CL"/>
+        </w:rPr>
+        <w:t>anción penal</w:t>
+      </w:r>
+      <w:r>
+        <w:rPr>
+          <w:color w:val="595959" w:themeColor="text1" w:themeTint="A6"/>
+          <w:lang w:eastAsia="es-CL"/>
+        </w:rPr>
+        <w:t>. E</w:t>
+      </w:r>
+      <w:r>
+        <w:rPr>
+          <w:color w:val="595959" w:themeColor="text1" w:themeTint="A6"/>
+          <w:lang w:eastAsia="es-CL"/>
+        </w:rPr>
+        <w:t>s la que se reserva a las conductas de los ciudadanos que se considera que atentan de manera más grave contra la convivencia pacífica, poniéndola incluso en peligro.</w:t>
+      </w:r>
+    </w:p>
+    <w:p>
+      <w:pPr>
+        <w:pStyle w:val="Prrafodelista"/>
+        <w:spacing w:after="0" w:line="259" w:lineRule="auto"/>
+        <w:rPr>
+          <w:color w:val="595959" w:themeColor="text1" w:themeTint="A6"/>
+          <w:lang w:eastAsia="es-CL"/>
+        </w:rPr>
+      </w:pPr>
+    </w:p>
+    <w:p>
+      <w:pPr>
+        <w:pStyle w:val="Prrafodelista"/>
+        <w:numPr>
+          <w:ilvl w:val="0"/>
+          <w:numId w:val="12"/>
+        </w:numPr>
+        <w:spacing w:after="160" w:line="259" w:lineRule="auto"/>
+        <w:rPr>
+          <w:color w:val="595959" w:themeColor="text1" w:themeTint="A6"/>
+          <w:lang w:eastAsia="es-CL"/>
+        </w:rPr>
+      </w:pPr>
+      <w:r>
+        <w:rPr>
+          <w:b/>
+          <w:color w:val="595959" w:themeColor="text1" w:themeTint="A6"/>
+          <w:lang w:eastAsia="es-CL"/>
+        </w:rPr>
+        <w:t xml:space="preserve">La </w:t>
+      </w:r>
+      <w:r>
+        <w:rPr>
+          <w:b/>
+          <w:color w:val="595959" w:themeColor="text1" w:themeTint="A6"/>
+          <w:lang w:eastAsia="es-CL"/>
+        </w:rPr>
+        <w:t>R</w:t>
+      </w:r>
+      <w:r>
+        <w:rPr>
+          <w:b/>
+          <w:color w:val="595959" w:themeColor="text1" w:themeTint="A6"/>
+          <w:lang w:eastAsia="es-CL"/>
+        </w:rPr>
+        <w:t>esponsabilidad administrativa.</w:t>
+      </w:r>
+      <w:r>
+        <w:rPr>
+          <w:color w:val="595959" w:themeColor="text1" w:themeTint="A6"/>
+          <w:lang w:eastAsia="es-CL"/>
+        </w:rPr>
+        <w:t xml:space="preserve"> </w:t>
+      </w:r>
+      <w:r>
+        <w:rPr>
+          <w:color w:val="595959" w:themeColor="text1" w:themeTint="A6"/>
+          <w:lang w:eastAsia="es-CL"/>
+        </w:rPr>
+        <w:t>Sus características parecidas</w:t>
+      </w:r>
+      <w:r>
+        <w:rPr>
+          <w:color w:val="595959" w:themeColor="text1" w:themeTint="A6"/>
+          <w:lang w:eastAsia="es-CL"/>
+        </w:rPr>
+        <w:t xml:space="preserve"> a la penal, sin embargo, implica un grado de reproche menor </w:t>
+      </w:r>
+      <w:proofErr w:type="gramStart"/>
+      <w:r>
+        <w:rPr>
+          <w:color w:val="595959" w:themeColor="text1" w:themeTint="A6"/>
+          <w:lang w:eastAsia="es-CL"/>
+        </w:rPr>
+        <w:t>y</w:t>
+      </w:r>
+      <w:proofErr w:type="gramEnd"/>
+      <w:r>
+        <w:rPr>
+          <w:color w:val="595959" w:themeColor="text1" w:themeTint="A6"/>
+          <w:lang w:eastAsia="es-CL"/>
+        </w:rPr>
+        <w:t xml:space="preserve"> por lo tanto, en teoría, una sanción menos dura.</w:t>
+      </w:r>
+    </w:p>
+    <w:p>
+      <w:pPr>
+        <w:pStyle w:val="Prrafodelista"/>
+        <w:rPr>
+          <w:color w:val="595959" w:themeColor="text1" w:themeTint="A6"/>
+          <w:lang w:eastAsia="es-CL"/>
+        </w:rPr>
+      </w:pPr>
+    </w:p>
+    <w:p>
+      <w:pPr>
+        <w:pStyle w:val="Prrafodelista"/>
+        <w:numPr>
+          <w:ilvl w:val="0"/>
+          <w:numId w:val="12"/>
+        </w:numPr>
+        <w:spacing w:after="160" w:line="259" w:lineRule="auto"/>
+        <w:rPr>
+          <w:color w:val="595959" w:themeColor="text1" w:themeTint="A6"/>
+          <w:lang w:eastAsia="es-CL"/>
+        </w:rPr>
+      </w:pPr>
+      <w:r>
+        <w:rPr>
+          <w:b/>
+          <w:color w:val="595959" w:themeColor="text1" w:themeTint="A6"/>
+          <w:lang w:eastAsia="es-CL"/>
+        </w:rPr>
+        <w:t xml:space="preserve">La </w:t>
+      </w:r>
+      <w:r>
+        <w:rPr>
+          <w:b/>
+          <w:color w:val="595959" w:themeColor="text1" w:themeTint="A6"/>
+          <w:lang w:eastAsia="es-CL"/>
+        </w:rPr>
+        <w:t>R</w:t>
+      </w:r>
+      <w:r>
+        <w:rPr>
+          <w:b/>
+          <w:color w:val="595959" w:themeColor="text1" w:themeTint="A6"/>
+          <w:lang w:eastAsia="es-CL"/>
+        </w:rPr>
+        <w:t>esponsabilidad civi</w:t>
+      </w:r>
+      <w:r>
+        <w:rPr>
+          <w:b/>
+          <w:color w:val="595959" w:themeColor="text1" w:themeTint="A6"/>
+          <w:lang w:eastAsia="es-CL"/>
+        </w:rPr>
+        <w:t>l.</w:t>
+      </w:r>
+      <w:r>
+        <w:rPr>
+          <w:color w:val="595959" w:themeColor="text1" w:themeTint="A6"/>
+          <w:lang w:eastAsia="es-CL"/>
+        </w:rPr>
+        <w:t xml:space="preserve"> </w:t>
+      </w:r>
+      <w:r>
+        <w:rPr>
+          <w:color w:val="595959" w:themeColor="text1" w:themeTint="A6"/>
+          <w:lang w:eastAsia="es-CL"/>
+        </w:rPr>
+        <w:t>E</w:t>
+      </w:r>
+      <w:r>
+        <w:rPr>
+          <w:color w:val="595959" w:themeColor="text1" w:themeTint="A6"/>
+          <w:lang w:eastAsia="es-CL"/>
+        </w:rPr>
+        <w:t>s esencialmente distinta de las dos anteriores, ya que no busca la reparación del daño hecho a la sociedad, sino la indemnización de las personas que han sido directamente perjudicadas por una conducta ilícita</w:t>
+      </w:r>
+    </w:p>
+    <w:p>
+      <w:pPr>
+        <w:pStyle w:val="Prrafodelista"/>
+        <w:rPr>
+          <w:color w:val="595959" w:themeColor="text1" w:themeTint="A6"/>
+          <w:lang w:eastAsia="es-CL"/>
+        </w:rPr>
+      </w:pPr>
+    </w:p>
+    <w:tbl>
+      <w:tblPr>
+        <w:tblStyle w:val="Tablaconcuadrcula"/>
+        <w:tblW w:w="0" w:type="auto"/>
+        <w:tblLook w:val="04A0" w:firstRow="1" w:lastRow="0" w:firstColumn="1" w:lastColumn="0" w:noHBand="0" w:noVBand="1"/>
+      </w:tblPr>
+      <w:tblGrid>
+        <w:gridCol w:w="2348"/>
+        <w:gridCol w:w="1333"/>
+        <w:gridCol w:w="1417"/>
+        <w:gridCol w:w="1418"/>
+      </w:tblGrid>
+      <w:tr>
+        <w:tc>
+          <w:tcPr>
+            <w:tcW w:w="6516" w:type="dxa"/>
+            <w:gridSpan w:val="4"/>
+          </w:tcPr>
+          <w:p>
+            <w:pPr>
+              <w:spacing w:after="160" w:line="259" w:lineRule="auto"/>
+              <w:jc w:val="center"/>
+              <w:rPr>
+                <w:b/>
+                <w:color w:val="595959" w:themeColor="text1" w:themeTint="A6"/>
+                <w:sz w:val="24"/>
+                <w:szCs w:val="24"/>
+                <w:lang w:eastAsia="es-CL"/>
+              </w:rPr>
+            </w:pPr>
+            <w:r>
+              <w:rPr>
+                <w:b/>
+                <w:color w:val="595959" w:themeColor="text1" w:themeTint="A6"/>
+                <w:sz w:val="24"/>
+                <w:szCs w:val="24"/>
+                <w:lang w:eastAsia="es-CL"/>
+              </w:rPr>
+              <w:t>Tipificación de infracciones</w:t>
+            </w:r>
+          </w:p>
+        </w:tc>
+      </w:tr>
+      <w:tr>
+        <w:trPr>
+          <w:trHeight w:val="291"/>
+        </w:trPr>
+        <w:tc>
+          <w:tcPr>
+            <w:tcW w:w="2348" w:type="dxa"/>
+          </w:tcPr>
+          <w:p>
+            <w:pPr>
+              <w:spacing w:after="0" w:line="240" w:lineRule="auto"/>
+              <w:jc w:val="both"/>
+              <w:rPr>
+                <w:b/>
+                <w:color w:val="595959" w:themeColor="text1" w:themeTint="A6"/>
+                <w:lang w:eastAsia="es-CL"/>
+              </w:rPr>
+            </w:pPr>
+            <w:r>
+              <w:rPr>
+                <w:b/>
+                <w:color w:val="595959" w:themeColor="text1" w:themeTint="A6"/>
+                <w:lang w:eastAsia="es-CL"/>
+              </w:rPr>
+              <w:t>Incumplimientos</w:t>
+            </w:r>
+          </w:p>
+        </w:tc>
+        <w:tc>
+          <w:tcPr>
+            <w:tcW w:w="1333" w:type="dxa"/>
+          </w:tcPr>
+          <w:p>
+            <w:pPr>
+              <w:spacing w:after="0" w:line="240" w:lineRule="auto"/>
+              <w:jc w:val="both"/>
+              <w:rPr>
+                <w:b/>
+                <w:color w:val="595959" w:themeColor="text1" w:themeTint="A6"/>
+                <w:lang w:eastAsia="es-CL"/>
+              </w:rPr>
+            </w:pPr>
+            <w:r>
+              <w:rPr>
+                <w:b/>
+                <w:color w:val="595959" w:themeColor="text1" w:themeTint="A6"/>
+                <w:lang w:eastAsia="es-CL"/>
+              </w:rPr>
+              <w:t>Infraccionas Leves</w:t>
+            </w:r>
+          </w:p>
+        </w:tc>
+        <w:tc>
+          <w:tcPr>
+            <w:tcW w:w="1417" w:type="dxa"/>
+          </w:tcPr>
+          <w:p>
+            <w:pPr>
+              <w:spacing w:after="0" w:line="240" w:lineRule="auto"/>
+              <w:jc w:val="both"/>
+              <w:rPr>
+                <w:b/>
+                <w:color w:val="595959" w:themeColor="text1" w:themeTint="A6"/>
+                <w:lang w:eastAsia="es-CL"/>
+              </w:rPr>
+            </w:pPr>
+            <w:r>
+              <w:rPr>
+                <w:b/>
+                <w:color w:val="595959" w:themeColor="text1" w:themeTint="A6"/>
+                <w:lang w:eastAsia="es-CL"/>
+              </w:rPr>
+              <w:t>Infracciones Graves</w:t>
+            </w:r>
+          </w:p>
+        </w:tc>
+        <w:tc>
+          <w:tcPr>
+            <w:tcW w:w="1418" w:type="dxa"/>
+          </w:tcPr>
+          <w:p>
+            <w:pPr>
+              <w:spacing w:after="0" w:line="240" w:lineRule="auto"/>
+              <w:jc w:val="both"/>
+              <w:rPr>
+                <w:b/>
+                <w:color w:val="595959" w:themeColor="text1" w:themeTint="A6"/>
+                <w:lang w:eastAsia="es-CL"/>
+              </w:rPr>
+            </w:pPr>
+            <w:r>
+              <w:rPr>
+                <w:b/>
+                <w:color w:val="595959" w:themeColor="text1" w:themeTint="A6"/>
+                <w:lang w:eastAsia="es-CL"/>
+              </w:rPr>
+              <w:t xml:space="preserve">Infracciones muy </w:t>
+            </w:r>
+            <w:r>
+              <w:rPr>
+                <w:b/>
+                <w:color w:val="595959" w:themeColor="text1" w:themeTint="A6"/>
+                <w:lang w:eastAsia="es-CL"/>
+              </w:rPr>
+              <w:t>G</w:t>
+            </w:r>
+            <w:r>
+              <w:rPr>
+                <w:b/>
+                <w:color w:val="595959" w:themeColor="text1" w:themeTint="A6"/>
+                <w:lang w:eastAsia="es-CL"/>
+              </w:rPr>
+              <w:t>raves</w:t>
+            </w:r>
+          </w:p>
+        </w:tc>
+      </w:tr>
+      <w:tr>
+        <w:tc>
+          <w:tcPr>
+            <w:tcW w:w="2348" w:type="dxa"/>
+          </w:tcPr>
+          <w:p>
+            <w:pPr>
+              <w:spacing w:after="0" w:line="259" w:lineRule="auto"/>
+              <w:rPr>
+                <w:color w:val="595959" w:themeColor="text1" w:themeTint="A6"/>
+                <w:lang w:eastAsia="es-CL"/>
+              </w:rPr>
+            </w:pPr>
+            <w:r>
+              <w:rPr>
+                <w:color w:val="595959" w:themeColor="text1" w:themeTint="A6"/>
+                <w:lang w:eastAsia="es-CL"/>
+              </w:rPr>
+              <w:t>Normas de prevención general</w:t>
+            </w:r>
+          </w:p>
+        </w:tc>
+        <w:tc>
+          <w:tcPr>
+            <w:tcW w:w="1333" w:type="dxa"/>
+          </w:tcPr>
+          <w:p>
+            <w:pPr>
+              <w:spacing w:after="0" w:line="259" w:lineRule="auto"/>
+              <w:jc w:val="center"/>
+              <w:rPr>
+                <w:color w:val="595959" w:themeColor="text1" w:themeTint="A6"/>
+                <w:lang w:eastAsia="es-CL"/>
+              </w:rPr>
+            </w:pPr>
+            <w:r>
+              <w:rPr>
+                <w:color w:val="595959" w:themeColor="text1" w:themeTint="A6"/>
+                <w:lang w:eastAsia="es-CL"/>
+              </w:rPr>
+              <w:t>X</w:t>
+            </w:r>
+          </w:p>
+        </w:tc>
+        <w:tc>
+          <w:tcPr>
+            <w:tcW w:w="1417" w:type="dxa"/>
+          </w:tcPr>
+          <w:p>
+            <w:pPr>
+              <w:spacing w:after="0" w:line="259" w:lineRule="auto"/>
+              <w:jc w:val="center"/>
+              <w:rPr>
+                <w:color w:val="595959" w:themeColor="text1" w:themeTint="A6"/>
+                <w:lang w:eastAsia="es-CL"/>
+              </w:rPr>
+            </w:pPr>
+            <w:r>
+              <w:rPr>
+                <w:color w:val="595959" w:themeColor="text1" w:themeTint="A6"/>
+                <w:lang w:eastAsia="es-CL"/>
+              </w:rPr>
+              <w:t>X</w:t>
+            </w:r>
+          </w:p>
+        </w:tc>
+        <w:tc>
+          <w:tcPr>
+            <w:tcW w:w="1418" w:type="dxa"/>
+          </w:tcPr>
+          <w:p>
+            <w:pPr>
+              <w:spacing w:after="0" w:line="259" w:lineRule="auto"/>
+              <w:jc w:val="center"/>
+              <w:rPr>
+                <w:color w:val="595959" w:themeColor="text1" w:themeTint="A6"/>
+                <w:lang w:eastAsia="es-CL"/>
+              </w:rPr>
+            </w:pPr>
+            <w:r>
+              <w:rPr>
+                <w:color w:val="595959" w:themeColor="text1" w:themeTint="A6"/>
+                <w:lang w:eastAsia="es-CL"/>
+              </w:rPr>
+              <w:t>X</w:t>
+            </w:r>
+          </w:p>
+        </w:tc>
+      </w:tr>
+      <w:tr>
+        <w:tc>
+          <w:tcPr>
+            <w:tcW w:w="2348" w:type="dxa"/>
+          </w:tcPr>
+          <w:p>
+            <w:pPr>
+              <w:spacing w:after="0" w:line="259" w:lineRule="auto"/>
+              <w:rPr>
+                <w:color w:val="595959" w:themeColor="text1" w:themeTint="A6"/>
+                <w:lang w:eastAsia="es-CL"/>
+              </w:rPr>
+            </w:pPr>
+            <w:r>
+              <w:rPr>
+                <w:color w:val="595959" w:themeColor="text1" w:themeTint="A6"/>
+                <w:lang w:eastAsia="es-CL"/>
+              </w:rPr>
+              <w:t>Notificación de apertura</w:t>
+            </w:r>
+          </w:p>
+        </w:tc>
+        <w:tc>
+          <w:tcPr>
+            <w:tcW w:w="1333" w:type="dxa"/>
+          </w:tcPr>
+          <w:p>
+            <w:pPr>
+              <w:spacing w:after="0" w:line="259" w:lineRule="auto"/>
+              <w:jc w:val="center"/>
+              <w:rPr>
+                <w:color w:val="595959" w:themeColor="text1" w:themeTint="A6"/>
+                <w:lang w:eastAsia="es-CL"/>
+              </w:rPr>
+            </w:pPr>
+            <w:r>
+              <w:rPr>
+                <w:color w:val="595959" w:themeColor="text1" w:themeTint="A6"/>
+                <w:lang w:eastAsia="es-CL"/>
+              </w:rPr>
+              <w:t>X</w:t>
+            </w:r>
+          </w:p>
+        </w:tc>
+        <w:tc>
+          <w:tcPr>
+            <w:tcW w:w="1417" w:type="dxa"/>
+          </w:tcPr>
+          <w:p>
+            <w:pPr>
+              <w:spacing w:after="0" w:line="259" w:lineRule="auto"/>
+              <w:jc w:val="center"/>
+              <w:rPr>
+                <w:color w:val="595959" w:themeColor="text1" w:themeTint="A6"/>
+                <w:lang w:eastAsia="es-CL"/>
+              </w:rPr>
+            </w:pPr>
+            <w:r>
+              <w:rPr>
+                <w:color w:val="595959" w:themeColor="text1" w:themeTint="A6"/>
+                <w:lang w:eastAsia="es-CL"/>
+              </w:rPr>
+              <w:t>X</w:t>
+            </w:r>
+          </w:p>
+        </w:tc>
+        <w:tc>
+          <w:tcPr>
+            <w:tcW w:w="1418" w:type="dxa"/>
+          </w:tcPr>
+          <w:p>
+            <w:pPr>
+              <w:spacing w:after="0" w:line="259" w:lineRule="auto"/>
+              <w:jc w:val="center"/>
+              <w:rPr>
+                <w:color w:val="595959" w:themeColor="text1" w:themeTint="A6"/>
+                <w:lang w:eastAsia="es-CL"/>
+              </w:rPr>
+            </w:pPr>
+            <w:r>
+              <w:rPr>
+                <w:color w:val="595959" w:themeColor="text1" w:themeTint="A6"/>
+                <w:lang w:eastAsia="es-CL"/>
+              </w:rPr>
+              <w:t>-</w:t>
+            </w:r>
+          </w:p>
+        </w:tc>
+      </w:tr>
+      <w:tr>
+        <w:tc>
+          <w:tcPr>
+            <w:tcW w:w="2348" w:type="dxa"/>
+          </w:tcPr>
+          <w:p>
+            <w:pPr>
+              <w:spacing w:after="0" w:line="259" w:lineRule="auto"/>
+              <w:rPr>
+                <w:color w:val="595959" w:themeColor="text1" w:themeTint="A6"/>
+                <w:lang w:eastAsia="es-CL"/>
+              </w:rPr>
+            </w:pPr>
+            <w:r>
+              <w:rPr>
+                <w:color w:val="595959" w:themeColor="text1" w:themeTint="A6"/>
+                <w:lang w:eastAsia="es-CL"/>
+              </w:rPr>
+              <w:t>Confidencialidad de los datos</w:t>
+            </w:r>
+            <w:r>
+              <w:rPr>
+                <w:color w:val="595959" w:themeColor="text1" w:themeTint="A6"/>
+                <w:lang w:eastAsia="es-CL"/>
+              </w:rPr>
+              <w:t xml:space="preserve"> Empresariales</w:t>
+            </w:r>
+          </w:p>
+        </w:tc>
+        <w:tc>
+          <w:tcPr>
+            <w:tcW w:w="1333" w:type="dxa"/>
+          </w:tcPr>
+          <w:p>
+            <w:pPr>
+              <w:spacing w:after="0" w:line="259" w:lineRule="auto"/>
+              <w:jc w:val="center"/>
+              <w:rPr>
+                <w:color w:val="595959" w:themeColor="text1" w:themeTint="A6"/>
+                <w:lang w:eastAsia="es-CL"/>
+              </w:rPr>
+            </w:pPr>
+            <w:r>
+              <w:rPr>
+                <w:color w:val="595959" w:themeColor="text1" w:themeTint="A6"/>
+                <w:lang w:eastAsia="es-CL"/>
+              </w:rPr>
+              <w:t>X</w:t>
+            </w:r>
+          </w:p>
+        </w:tc>
+        <w:tc>
+          <w:tcPr>
+            <w:tcW w:w="1417" w:type="dxa"/>
+          </w:tcPr>
+          <w:p>
+            <w:pPr>
+              <w:spacing w:after="0" w:line="259" w:lineRule="auto"/>
+              <w:jc w:val="center"/>
+              <w:rPr>
+                <w:color w:val="595959" w:themeColor="text1" w:themeTint="A6"/>
+                <w:lang w:eastAsia="es-CL"/>
+              </w:rPr>
+            </w:pPr>
+            <w:r>
+              <w:rPr>
+                <w:color w:val="595959" w:themeColor="text1" w:themeTint="A6"/>
+                <w:lang w:eastAsia="es-CL"/>
+              </w:rPr>
+              <w:t>X</w:t>
+            </w:r>
+          </w:p>
+        </w:tc>
+        <w:tc>
+          <w:tcPr>
+            <w:tcW w:w="1418" w:type="dxa"/>
+          </w:tcPr>
+          <w:p>
+            <w:pPr>
+              <w:spacing w:after="0" w:line="259" w:lineRule="auto"/>
+              <w:jc w:val="center"/>
+              <w:rPr>
+                <w:color w:val="595959" w:themeColor="text1" w:themeTint="A6"/>
+                <w:lang w:eastAsia="es-CL"/>
+              </w:rPr>
+            </w:pPr>
+            <w:r>
+              <w:rPr>
+                <w:color w:val="595959" w:themeColor="text1" w:themeTint="A6"/>
+                <w:lang w:eastAsia="es-CL"/>
+              </w:rPr>
+              <w:t>-</w:t>
+            </w:r>
+          </w:p>
+        </w:tc>
+      </w:tr>
+      <w:tr>
+        <w:tc>
+          <w:tcPr>
+            <w:tcW w:w="2348" w:type="dxa"/>
+          </w:tcPr>
+          <w:p>
+            <w:pPr>
+              <w:spacing w:after="0" w:line="259" w:lineRule="auto"/>
+              <w:rPr>
+                <w:color w:val="595959" w:themeColor="text1" w:themeTint="A6"/>
+                <w:lang w:eastAsia="es-CL"/>
+              </w:rPr>
+            </w:pPr>
+            <w:r>
+              <w:rPr>
+                <w:color w:val="595959" w:themeColor="text1" w:themeTint="A6"/>
+                <w:lang w:eastAsia="es-CL"/>
+              </w:rPr>
+              <w:t>Registro y archivo de documentación</w:t>
+            </w:r>
+          </w:p>
+        </w:tc>
+        <w:tc>
+          <w:tcPr>
+            <w:tcW w:w="1333" w:type="dxa"/>
+          </w:tcPr>
+          <w:p>
+            <w:pPr>
+              <w:spacing w:after="0" w:line="259" w:lineRule="auto"/>
+              <w:jc w:val="center"/>
+              <w:rPr>
+                <w:color w:val="595959" w:themeColor="text1" w:themeTint="A6"/>
+                <w:lang w:eastAsia="es-CL"/>
+              </w:rPr>
+            </w:pPr>
+            <w:r>
+              <w:rPr>
+                <w:color w:val="595959" w:themeColor="text1" w:themeTint="A6"/>
+                <w:lang w:eastAsia="es-CL"/>
+              </w:rPr>
+              <w:t>-</w:t>
+            </w:r>
+          </w:p>
+        </w:tc>
+        <w:tc>
+          <w:tcPr>
+            <w:tcW w:w="1417" w:type="dxa"/>
+          </w:tcPr>
+          <w:p>
+            <w:pPr>
+              <w:spacing w:after="0" w:line="259" w:lineRule="auto"/>
+              <w:jc w:val="center"/>
+              <w:rPr>
+                <w:color w:val="595959" w:themeColor="text1" w:themeTint="A6"/>
+                <w:lang w:eastAsia="es-CL"/>
+              </w:rPr>
+            </w:pPr>
+            <w:r>
+              <w:rPr>
+                <w:color w:val="595959" w:themeColor="text1" w:themeTint="A6"/>
+                <w:lang w:eastAsia="es-CL"/>
+              </w:rPr>
+              <w:t>X</w:t>
+            </w:r>
+          </w:p>
+        </w:tc>
+        <w:tc>
+          <w:tcPr>
+            <w:tcW w:w="1418" w:type="dxa"/>
+          </w:tcPr>
+          <w:p>
+            <w:pPr>
+              <w:spacing w:after="0" w:line="259" w:lineRule="auto"/>
+              <w:jc w:val="center"/>
+              <w:rPr>
+                <w:color w:val="595959" w:themeColor="text1" w:themeTint="A6"/>
+                <w:lang w:eastAsia="es-CL"/>
+              </w:rPr>
+            </w:pPr>
+            <w:r>
+              <w:rPr>
+                <w:color w:val="595959" w:themeColor="text1" w:themeTint="A6"/>
+                <w:lang w:eastAsia="es-CL"/>
+              </w:rPr>
+              <w:t>-</w:t>
+            </w:r>
+          </w:p>
+        </w:tc>
+      </w:tr>
+      <w:tr>
+        <w:tc>
+          <w:tcPr>
+            <w:tcW w:w="2348" w:type="dxa"/>
+          </w:tcPr>
+          <w:p>
+            <w:pPr>
+              <w:spacing w:after="0" w:line="259" w:lineRule="auto"/>
+              <w:rPr>
+                <w:color w:val="595959" w:themeColor="text1" w:themeTint="A6"/>
+                <w:lang w:eastAsia="es-CL"/>
+              </w:rPr>
+            </w:pPr>
+            <w:r>
+              <w:rPr>
+                <w:color w:val="595959" w:themeColor="text1" w:themeTint="A6"/>
+                <w:lang w:eastAsia="es-CL"/>
+              </w:rPr>
+              <w:t>Ordenación interempresarial</w:t>
+            </w:r>
+          </w:p>
+        </w:tc>
+        <w:tc>
+          <w:tcPr>
+            <w:tcW w:w="1333" w:type="dxa"/>
+          </w:tcPr>
+          <w:p>
+            <w:pPr>
+              <w:spacing w:after="0" w:line="259" w:lineRule="auto"/>
+              <w:jc w:val="center"/>
+              <w:rPr>
+                <w:color w:val="595959" w:themeColor="text1" w:themeTint="A6"/>
+                <w:lang w:eastAsia="es-CL"/>
+              </w:rPr>
+            </w:pPr>
+            <w:r>
+              <w:rPr>
+                <w:color w:val="595959" w:themeColor="text1" w:themeTint="A6"/>
+                <w:lang w:eastAsia="es-CL"/>
+              </w:rPr>
+              <w:t>-</w:t>
+            </w:r>
+          </w:p>
+        </w:tc>
+        <w:tc>
+          <w:tcPr>
+            <w:tcW w:w="1417" w:type="dxa"/>
+          </w:tcPr>
+          <w:p>
+            <w:pPr>
+              <w:spacing w:after="0" w:line="259" w:lineRule="auto"/>
+              <w:jc w:val="center"/>
+              <w:rPr>
+                <w:color w:val="595959" w:themeColor="text1" w:themeTint="A6"/>
+                <w:lang w:eastAsia="es-CL"/>
+              </w:rPr>
+            </w:pPr>
+            <w:r>
+              <w:rPr>
+                <w:color w:val="595959" w:themeColor="text1" w:themeTint="A6"/>
+                <w:lang w:eastAsia="es-CL"/>
+              </w:rPr>
+              <w:t>X</w:t>
+            </w:r>
+          </w:p>
+        </w:tc>
+        <w:tc>
+          <w:tcPr>
+            <w:tcW w:w="1418" w:type="dxa"/>
+          </w:tcPr>
+          <w:p>
+            <w:pPr>
+              <w:spacing w:after="0" w:line="259" w:lineRule="auto"/>
+              <w:jc w:val="center"/>
+              <w:rPr>
+                <w:color w:val="595959" w:themeColor="text1" w:themeTint="A6"/>
+                <w:lang w:eastAsia="es-CL"/>
+              </w:rPr>
+            </w:pPr>
+            <w:r>
+              <w:rPr>
+                <w:color w:val="595959" w:themeColor="text1" w:themeTint="A6"/>
+                <w:lang w:eastAsia="es-CL"/>
+              </w:rPr>
+              <w:t>-</w:t>
+            </w:r>
+          </w:p>
+        </w:tc>
+      </w:tr>
+      <w:tr>
+        <w:tc>
+          <w:tcPr>
+            <w:tcW w:w="2348" w:type="dxa"/>
+          </w:tcPr>
+          <w:p>
+            <w:pPr>
+              <w:spacing w:after="0" w:line="259" w:lineRule="auto"/>
+              <w:rPr>
+                <w:color w:val="595959" w:themeColor="text1" w:themeTint="A6"/>
+                <w:lang w:eastAsia="es-CL"/>
+              </w:rPr>
+            </w:pPr>
+            <w:r>
+              <w:rPr>
+                <w:color w:val="595959" w:themeColor="text1" w:themeTint="A6"/>
+                <w:lang w:eastAsia="es-CL"/>
+              </w:rPr>
+              <w:t>Formación/información a trabajadores/as</w:t>
+            </w:r>
+          </w:p>
+        </w:tc>
+        <w:tc>
+          <w:tcPr>
+            <w:tcW w:w="1333" w:type="dxa"/>
+          </w:tcPr>
+          <w:p>
+            <w:pPr>
+              <w:spacing w:after="0" w:line="259" w:lineRule="auto"/>
+              <w:jc w:val="center"/>
+              <w:rPr>
+                <w:color w:val="595959" w:themeColor="text1" w:themeTint="A6"/>
+                <w:lang w:eastAsia="es-CL"/>
+              </w:rPr>
+            </w:pPr>
+            <w:r>
+              <w:rPr>
+                <w:color w:val="595959" w:themeColor="text1" w:themeTint="A6"/>
+                <w:lang w:eastAsia="es-CL"/>
+              </w:rPr>
+              <w:t>-</w:t>
+            </w:r>
+          </w:p>
+        </w:tc>
+        <w:tc>
+          <w:tcPr>
+            <w:tcW w:w="1417" w:type="dxa"/>
+          </w:tcPr>
+          <w:p>
+            <w:pPr>
+              <w:spacing w:after="0" w:line="259" w:lineRule="auto"/>
+              <w:jc w:val="center"/>
+              <w:rPr>
+                <w:color w:val="595959" w:themeColor="text1" w:themeTint="A6"/>
+                <w:lang w:eastAsia="es-CL"/>
+              </w:rPr>
+            </w:pPr>
+            <w:r>
+              <w:rPr>
+                <w:color w:val="595959" w:themeColor="text1" w:themeTint="A6"/>
+                <w:lang w:eastAsia="es-CL"/>
+              </w:rPr>
+              <w:t>-</w:t>
+            </w:r>
+          </w:p>
+        </w:tc>
+        <w:tc>
+          <w:tcPr>
+            <w:tcW w:w="1418" w:type="dxa"/>
+          </w:tcPr>
+          <w:p>
+            <w:pPr>
+              <w:spacing w:after="0" w:line="259" w:lineRule="auto"/>
+              <w:jc w:val="center"/>
+              <w:rPr>
+                <w:color w:val="595959" w:themeColor="text1" w:themeTint="A6"/>
+                <w:lang w:eastAsia="es-CL"/>
+              </w:rPr>
+            </w:pPr>
+            <w:r>
+              <w:rPr>
+                <w:color w:val="595959" w:themeColor="text1" w:themeTint="A6"/>
+                <w:lang w:eastAsia="es-CL"/>
+              </w:rPr>
+              <w:t>X</w:t>
+            </w:r>
+          </w:p>
+        </w:tc>
+      </w:tr>
+      <w:tr>
+        <w:tc>
+          <w:tcPr>
+            <w:tcW w:w="2348" w:type="dxa"/>
+          </w:tcPr>
+          <w:p>
+            <w:pPr>
+              <w:spacing w:after="0" w:line="259" w:lineRule="auto"/>
+              <w:rPr>
+                <w:color w:val="595959" w:themeColor="text1" w:themeTint="A6"/>
+                <w:lang w:eastAsia="es-CL"/>
+              </w:rPr>
+            </w:pPr>
+            <w:r>
+              <w:rPr>
+                <w:color w:val="595959" w:themeColor="text1" w:themeTint="A6"/>
+                <w:lang w:eastAsia="es-CL"/>
+              </w:rPr>
+              <w:t>Formación y asignación de recursos a los delegados/as de Prevención</w:t>
+            </w:r>
+          </w:p>
+        </w:tc>
+        <w:tc>
+          <w:tcPr>
+            <w:tcW w:w="1333" w:type="dxa"/>
+          </w:tcPr>
+          <w:p>
+            <w:pPr>
+              <w:spacing w:after="0" w:line="259" w:lineRule="auto"/>
+              <w:jc w:val="center"/>
+              <w:rPr>
+                <w:color w:val="595959" w:themeColor="text1" w:themeTint="A6"/>
+                <w:lang w:eastAsia="es-CL"/>
+              </w:rPr>
+            </w:pPr>
+            <w:r>
+              <w:rPr>
+                <w:color w:val="595959" w:themeColor="text1" w:themeTint="A6"/>
+                <w:lang w:eastAsia="es-CL"/>
+              </w:rPr>
+              <w:t>-</w:t>
+            </w:r>
+          </w:p>
+        </w:tc>
+        <w:tc>
+          <w:tcPr>
+            <w:tcW w:w="1417" w:type="dxa"/>
+          </w:tcPr>
+          <w:p>
+            <w:pPr>
+              <w:spacing w:after="0" w:line="259" w:lineRule="auto"/>
+              <w:jc w:val="center"/>
+              <w:rPr>
+                <w:color w:val="595959" w:themeColor="text1" w:themeTint="A6"/>
+                <w:lang w:eastAsia="es-CL"/>
+              </w:rPr>
+            </w:pPr>
+            <w:r>
+              <w:rPr>
+                <w:color w:val="595959" w:themeColor="text1" w:themeTint="A6"/>
+                <w:lang w:eastAsia="es-CL"/>
+              </w:rPr>
+              <w:t>X</w:t>
+            </w:r>
+          </w:p>
+        </w:tc>
+        <w:tc>
+          <w:tcPr>
+            <w:tcW w:w="1418" w:type="dxa"/>
+          </w:tcPr>
+          <w:p>
+            <w:pPr>
+              <w:spacing w:after="0" w:line="259" w:lineRule="auto"/>
+              <w:jc w:val="center"/>
+              <w:rPr>
+                <w:color w:val="595959" w:themeColor="text1" w:themeTint="A6"/>
+                <w:lang w:eastAsia="es-CL"/>
+              </w:rPr>
+            </w:pPr>
+            <w:r>
+              <w:rPr>
+                <w:color w:val="595959" w:themeColor="text1" w:themeTint="A6"/>
+                <w:lang w:eastAsia="es-CL"/>
+              </w:rPr>
+              <w:t>-</w:t>
+            </w:r>
+          </w:p>
+        </w:tc>
+      </w:tr>
+      <w:tr>
+        <w:tc>
+          <w:tcPr>
+            <w:tcW w:w="2348" w:type="dxa"/>
+          </w:tcPr>
+          <w:p>
+            <w:pPr>
+              <w:spacing w:after="0" w:line="259" w:lineRule="auto"/>
+              <w:rPr>
+                <w:color w:val="595959" w:themeColor="text1" w:themeTint="A6"/>
+                <w:lang w:eastAsia="es-CL"/>
+              </w:rPr>
+            </w:pPr>
+            <w:r>
+              <w:rPr>
+                <w:color w:val="595959" w:themeColor="text1" w:themeTint="A6"/>
+                <w:lang w:eastAsia="es-CL"/>
+              </w:rPr>
+              <w:t>Servicio de Prevención</w:t>
+            </w:r>
+          </w:p>
+        </w:tc>
+        <w:tc>
+          <w:tcPr>
+            <w:tcW w:w="1333" w:type="dxa"/>
+          </w:tcPr>
+          <w:p>
+            <w:pPr>
+              <w:spacing w:after="0" w:line="259" w:lineRule="auto"/>
+              <w:jc w:val="center"/>
+              <w:rPr>
+                <w:color w:val="595959" w:themeColor="text1" w:themeTint="A6"/>
+                <w:lang w:eastAsia="es-CL"/>
+              </w:rPr>
+            </w:pPr>
+            <w:r>
+              <w:rPr>
+                <w:color w:val="595959" w:themeColor="text1" w:themeTint="A6"/>
+                <w:lang w:eastAsia="es-CL"/>
+              </w:rPr>
+              <w:t>X</w:t>
+            </w:r>
+          </w:p>
+        </w:tc>
+        <w:tc>
+          <w:tcPr>
+            <w:tcW w:w="1417" w:type="dxa"/>
+          </w:tcPr>
+          <w:p>
+            <w:pPr>
+              <w:spacing w:after="0" w:line="259" w:lineRule="auto"/>
+              <w:jc w:val="center"/>
+              <w:rPr>
+                <w:color w:val="595959" w:themeColor="text1" w:themeTint="A6"/>
+                <w:lang w:eastAsia="es-CL"/>
+              </w:rPr>
+            </w:pPr>
+            <w:r>
+              <w:rPr>
+                <w:color w:val="595959" w:themeColor="text1" w:themeTint="A6"/>
+                <w:lang w:eastAsia="es-CL"/>
+              </w:rPr>
+              <w:t>X</w:t>
+            </w:r>
+          </w:p>
+        </w:tc>
+        <w:tc>
+          <w:tcPr>
+            <w:tcW w:w="1418" w:type="dxa"/>
+          </w:tcPr>
+          <w:p>
+            <w:pPr>
+              <w:spacing w:after="0" w:line="259" w:lineRule="auto"/>
+              <w:jc w:val="center"/>
+              <w:rPr>
+                <w:color w:val="595959" w:themeColor="text1" w:themeTint="A6"/>
+                <w:lang w:eastAsia="es-CL"/>
+              </w:rPr>
+            </w:pPr>
+            <w:r>
+              <w:rPr>
+                <w:color w:val="595959" w:themeColor="text1" w:themeTint="A6"/>
+                <w:lang w:eastAsia="es-CL"/>
+              </w:rPr>
+              <w:t>-</w:t>
+            </w:r>
+          </w:p>
+        </w:tc>
+      </w:tr>
+    </w:tbl>
+    <w:p>
+      <w:pPr>
+        <w:spacing w:after="160" w:line="259" w:lineRule="auto"/>
+        <w:rPr>
+          <w:color w:val="595959" w:themeColor="text1" w:themeTint="A6"/>
+          <w:lang w:eastAsia="es-CL"/>
+        </w:rPr>
+      </w:pPr>
+    </w:p>
+    <w:p>
+      <w:pPr>
+        <w:spacing w:after="160" w:line="259" w:lineRule="auto"/>
+        <w:rPr>
+          <w:color w:val="595959" w:themeColor="text1" w:themeTint="A6"/>
+          <w:lang w:eastAsia="es-CL"/>
+        </w:rPr>
+      </w:pPr>
+      <w:bookmarkStart w:id="4" w:name="_GoBack"/>
+      <w:bookmarkEnd w:id="4"/>
+      <w:r>
+        <w:rPr>
+          <w:color w:val="595959" w:themeColor="text1" w:themeTint="A6"/>
+          <w:lang w:eastAsia="es-CL"/>
+        </w:rPr>
         <w:br w:type="page"/>
       </w:r>
     </w:p>
@@ -2622,7 +4367,7 @@
         <w:pStyle w:val="Ttulo1"/>
         <w:spacing w:line="276" w:lineRule="auto"/>
       </w:pPr>
-      <w:bookmarkStart w:id="4" w:name="_Toc8118670"/>
+      <w:bookmarkStart w:id="5" w:name="_Toc8651960"/>
       <w:r>
         <w:lastRenderedPageBreak/>
         <w:t>Defini</w:t>
@@ -2636,7 +4381,7 @@
       <w:r>
         <w:t>.</w:t>
       </w:r>
-      <w:bookmarkEnd w:id="4"/>
+      <w:bookmarkEnd w:id="5"/>
     </w:p>
     <w:p>
       <w:pPr>
@@ -2817,20 +4562,45 @@
                     </w:numPr>
                     <w:spacing w:after="0"/>
                     <w:rPr>
+                      <w:rFonts w:eastAsiaTheme="minorHAnsi"/>
+                      <w:color w:val="595959" w:themeColor="text1" w:themeTint="A6"/>
                       <w:szCs w:val="22"/>
+                      <w:lang w:eastAsia="es-CL"/>
                     </w:rPr>
                   </w:pPr>
                   <w:r>
                     <w:rPr>
+                      <w:rFonts w:eastAsiaTheme="minorHAnsi"/>
+                      <w:color w:val="595959" w:themeColor="text1" w:themeTint="A6"/>
                       <w:szCs w:val="22"/>
+                      <w:lang w:eastAsia="es-CL"/>
                     </w:rPr>
-                    <w:t>Pérdida de información parcial o total</w:t>
+                    <w:t>Pérdida de información parcial o total.</w:t>
                   </w:r>
+                </w:p>
+                <w:p>
+                  <w:pPr>
+                    <w:pStyle w:val="Prrafodelista"/>
+                    <w:numPr>
+                      <w:ilvl w:val="0"/>
+                      <w:numId w:val="16"/>
+                    </w:numPr>
+                    <w:spacing w:after="0"/>
+                    <w:rPr>
+                      <w:rFonts w:eastAsiaTheme="minorHAnsi"/>
+                      <w:color w:val="595959" w:themeColor="text1" w:themeTint="A6"/>
+                      <w:szCs w:val="22"/>
+                      <w:lang w:eastAsia="es-CL"/>
+                    </w:rPr>
+                  </w:pPr>
                   <w:r>
                     <w:rPr>
+                      <w:rFonts w:eastAsiaTheme="minorHAnsi"/>
+                      <w:color w:val="595959" w:themeColor="text1" w:themeTint="A6"/>
                       <w:szCs w:val="22"/>
+                      <w:lang w:eastAsia="es-CL"/>
                     </w:rPr>
-                    <w:t>.</w:t>
+                    <w:t>Zona de trabajo inutilizable.</w:t>
                   </w:r>
                 </w:p>
                 <w:p>
@@ -2848,33 +4618,10 @@
                   </w:pPr>
                   <w:r>
                     <w:rPr>
+                      <w:rFonts w:eastAsiaTheme="minorHAnsi"/>
+                      <w:color w:val="595959" w:themeColor="text1" w:themeTint="A6"/>
                       <w:szCs w:val="22"/>
-                    </w:rPr>
-                    <w:t>Zona de trabajo inutilizable</w:t>
-                  </w:r>
-                  <w:r>
-                    <w:rPr>
-                      <w:szCs w:val="22"/>
-                    </w:rPr>
-                    <w:t>.</w:t>
-                  </w:r>
-                </w:p>
-                <w:p>
-                  <w:pPr>
-                    <w:pStyle w:val="Prrafodelista"/>
-                    <w:numPr>
-                      <w:ilvl w:val="0"/>
-                      <w:numId w:val="16"/>
-                    </w:numPr>
-                    <w:spacing w:after="0"/>
-                    <w:rPr>
-                      <w:szCs w:val="22"/>
-                      <w:u w:val="single"/>
-                    </w:rPr>
-                  </w:pPr>
-                  <w:r>
-                    <w:rPr>
-                      <w:szCs w:val="22"/>
+                      <w:lang w:eastAsia="es-CL"/>
                     </w:rPr>
                     <w:t>Gastos adicionales para su restauración.</w:t>
                   </w:r>
@@ -6277,14 +8024,14 @@
       <w:pPr>
         <w:pStyle w:val="Ttulo1"/>
       </w:pPr>
-      <w:bookmarkStart w:id="5" w:name="_Toc8118671"/>
+      <w:bookmarkStart w:id="6" w:name="_Toc8651961"/>
       <w:r>
         <w:t>Material de Concientización para los Usuarios Finales</w:t>
       </w:r>
       <w:r>
         <w:t>.</w:t>
       </w:r>
-      <w:bookmarkEnd w:id="5"/>
+      <w:bookmarkEnd w:id="6"/>
     </w:p>
     <w:p>
       <w:pPr>
@@ -7167,18 +8914,18 @@
       <w:pPr>
         <w:pStyle w:val="Ttulo1"/>
       </w:pPr>
-      <w:bookmarkStart w:id="6" w:name="_Toc8118672"/>
       <w:r>
         <w:lastRenderedPageBreak/>
         <w:t xml:space="preserve">     </w:t>
       </w:r>
+      <w:bookmarkStart w:id="7" w:name="_Toc8651962"/>
       <w:r>
         <w:t>Planificación del Procedimiento de Actualización</w:t>
       </w:r>
       <w:r>
         <w:t>.</w:t>
       </w:r>
-      <w:bookmarkEnd w:id="6"/>
+      <w:bookmarkEnd w:id="7"/>
     </w:p>
     <w:p>
       <w:pPr>
@@ -7343,6 +9090,10 @@
     <w:p>
       <w:pPr>
         <w:spacing w:after="160" w:line="259" w:lineRule="auto"/>
+        <w:rPr>
+          <w:color w:val="595959" w:themeColor="text1" w:themeTint="A6"/>
+          <w:lang w:eastAsia="es-CL"/>
+        </w:rPr>
       </w:pPr>
     </w:p>
     <w:p>
@@ -7393,14 +9144,28 @@
         </w:numPr>
         <w:spacing w:after="160" w:line="259" w:lineRule="auto"/>
         <w:rPr>
+          <w:rFonts w:eastAsiaTheme="minorHAnsi"/>
           <w:color w:val="595959" w:themeColor="text1" w:themeTint="A6"/>
+          <w:szCs w:val="22"/>
           <w:lang w:eastAsia="es-CL"/>
         </w:rPr>
       </w:pPr>
       <w:r>
+        <w:rPr>
+          <w:rFonts w:eastAsiaTheme="minorHAnsi"/>
+          <w:color w:val="595959" w:themeColor="text1" w:themeTint="A6"/>
+          <w:szCs w:val="22"/>
+          <w:lang w:eastAsia="es-CL"/>
+        </w:rPr>
         <w:t>Revisión de los recursos, tales como la documentación.</w:t>
       </w:r>
       <w:r>
+        <w:rPr>
+          <w:rFonts w:eastAsiaTheme="minorHAnsi"/>
+          <w:color w:val="595959" w:themeColor="text1" w:themeTint="A6"/>
+          <w:szCs w:val="22"/>
+          <w:lang w:eastAsia="es-CL"/>
+        </w:rPr>
         <w:br/>
       </w:r>
     </w:p>
@@ -7413,14 +9178,28 @@
         </w:numPr>
         <w:spacing w:after="160" w:line="259" w:lineRule="auto"/>
         <w:rPr>
+          <w:rFonts w:eastAsiaTheme="minorHAnsi"/>
           <w:color w:val="595959" w:themeColor="text1" w:themeTint="A6"/>
+          <w:szCs w:val="22"/>
           <w:lang w:eastAsia="es-CL"/>
         </w:rPr>
       </w:pPr>
       <w:r>
+        <w:rPr>
+          <w:rFonts w:eastAsiaTheme="minorHAnsi"/>
+          <w:color w:val="595959" w:themeColor="text1" w:themeTint="A6"/>
+          <w:szCs w:val="22"/>
+          <w:lang w:eastAsia="es-CL"/>
+        </w:rPr>
         <w:t>Verificación de los entornos soportados para garantizar la compatibilidad entre actualizaciones.</w:t>
       </w:r>
       <w:r>
+        <w:rPr>
+          <w:rFonts w:eastAsiaTheme="minorHAnsi"/>
+          <w:color w:val="595959" w:themeColor="text1" w:themeTint="A6"/>
+          <w:szCs w:val="22"/>
+          <w:lang w:eastAsia="es-CL"/>
+        </w:rPr>
         <w:br/>
       </w:r>
     </w:p>
@@ -7433,14 +9212,28 @@
         </w:numPr>
         <w:spacing w:after="160" w:line="259" w:lineRule="auto"/>
         <w:rPr>
+          <w:rFonts w:eastAsiaTheme="minorHAnsi"/>
           <w:color w:val="595959" w:themeColor="text1" w:themeTint="A6"/>
+          <w:szCs w:val="22"/>
           <w:lang w:eastAsia="es-CL"/>
         </w:rPr>
       </w:pPr>
       <w:r>
+        <w:rPr>
+          <w:rFonts w:eastAsiaTheme="minorHAnsi"/>
+          <w:color w:val="595959" w:themeColor="text1" w:themeTint="A6"/>
+          <w:szCs w:val="22"/>
+          <w:lang w:eastAsia="es-CL"/>
+        </w:rPr>
         <w:t>Evaluación del sistema existente para determinar que desea mover a la nueva versión del producto.</w:t>
       </w:r>
       <w:r>
+        <w:rPr>
+          <w:rFonts w:eastAsiaTheme="minorHAnsi"/>
+          <w:color w:val="595959" w:themeColor="text1" w:themeTint="A6"/>
+          <w:szCs w:val="22"/>
+          <w:lang w:eastAsia="es-CL"/>
+        </w:rPr>
         <w:br/>
       </w:r>
     </w:p>
@@ -7453,11 +9246,19 @@
         </w:numPr>
         <w:spacing w:after="160" w:line="259" w:lineRule="auto"/>
         <w:rPr>
+          <w:rFonts w:eastAsiaTheme="minorHAnsi"/>
           <w:color w:val="595959" w:themeColor="text1" w:themeTint="A6"/>
+          <w:szCs w:val="22"/>
           <w:lang w:eastAsia="es-CL"/>
         </w:rPr>
       </w:pPr>
       <w:r>
+        <w:rPr>
+          <w:rFonts w:eastAsiaTheme="minorHAnsi"/>
+          <w:color w:val="595959" w:themeColor="text1" w:themeTint="A6"/>
+          <w:szCs w:val="22"/>
+          <w:lang w:eastAsia="es-CL"/>
+        </w:rPr>
         <w:t>Creación de un plan detallado para implementar la estrategia de actualización.</w:t>
       </w:r>
     </w:p>
@@ -7516,10 +9317,16 @@
       <w:pPr>
         <w:pStyle w:val="Estilo4"/>
         <w:ind w:firstLine="360"/>
-      </w:pPr>
-      <w:r>
-        <w:rPr>
-          <w:b/>
+        <w:rPr>
+          <w:sz w:val="24"/>
+          <w:szCs w:val="24"/>
+        </w:rPr>
+      </w:pPr>
+      <w:r>
+        <w:rPr>
+          <w:b/>
+          <w:sz w:val="24"/>
+          <w:szCs w:val="24"/>
         </w:rPr>
         <w:lastRenderedPageBreak/>
         <w:t xml:space="preserve">FAQs: </w:t>
@@ -7683,14 +9490,18 @@
     <w:p>
       <w:pPr>
         <w:pStyle w:val="Estilo4"/>
-        <w:ind w:left="360"/>
-        <w:jc w:val="left"/>
-      </w:pPr>
-      <w:r>
-        <w:rPr>
-          <w:b/>
-          <w:i/>
-          <w:u w:val="single"/>
+        <w:ind w:firstLine="360"/>
+        <w:rPr>
+          <w:b/>
+          <w:sz w:val="24"/>
+          <w:szCs w:val="24"/>
+        </w:rPr>
+      </w:pPr>
+      <w:r>
+        <w:rPr>
+          <w:b/>
+          <w:sz w:val="24"/>
+          <w:szCs w:val="24"/>
         </w:rPr>
         <w:lastRenderedPageBreak/>
         <w:t>Documentación</w:t>
@@ -7699,44 +9510,45 @@
     <w:p>
       <w:pPr>
         <w:pStyle w:val="Estilo4"/>
-        <w:ind w:left="360"/>
         <w:jc w:val="left"/>
-      </w:pPr>
+        <w:rPr>
+          <w:b/>
+          <w:sz w:val="24"/>
+          <w:szCs w:val="24"/>
+        </w:rPr>
+      </w:pPr>
+      <w:r>
+        <w:t>Los recursos de documentación se pueden encontrar en los repositorios correspondientes por proyecto, para ubicar la documentación de los cambios en la estructura organizacional de la empresa se debe visitar los apartados N°1, 2, 3, 4 de este documento.</w:t>
+      </w:r>
+      <w:r>
+        <w:br/>
+      </w:r>
+      <w:r>
+        <w:br/>
+      </w:r>
+      <w:r>
+        <w:rPr>
+          <w:b/>
+          <w:sz w:val="24"/>
+          <w:szCs w:val="24"/>
+        </w:rPr>
+        <w:t xml:space="preserve">       Entornos soportados</w:t>
+      </w:r>
     </w:p>
     <w:p>
       <w:pPr>
         <w:pStyle w:val="Estilo4"/>
         <w:jc w:val="left"/>
       </w:pPr>
-      <w:r>
-        <w:t>Los recursos de documentación se pueden encontrar en los repositorios correspondientes por proyecto, para ubicar la documentación de los cambios en la estructura organizacional de la empresa se debe visitar los apartados N°1, 2, 3, 4 de este documento.</w:t>
-      </w:r>
-      <w:r>
-        <w:br/>
-      </w:r>
-      <w:r>
-        <w:br/>
-        <w:t xml:space="preserve">       </w:t>
-      </w:r>
-      <w:r>
-        <w:rPr>
-          <w:b/>
-        </w:rPr>
-        <w:t>Entornos soportados</w:t>
-      </w:r>
     </w:p>
     <w:p>
       <w:pPr>
         <w:pStyle w:val="Estilo4"/>
         <w:jc w:val="left"/>
-      </w:pPr>
-    </w:p>
-    <w:p>
-      <w:pPr>
-        <w:pStyle w:val="Estilo4"/>
-        <w:jc w:val="left"/>
-        <w:rPr>
-          <w:b/>
+        <w:rPr>
+          <w:b/>
+          <w:sz w:val="24"/>
+          <w:szCs w:val="24"/>
         </w:rPr>
       </w:pPr>
       <w:r>
@@ -7755,6 +9567,8 @@
       <w:r>
         <w:rPr>
           <w:b/>
+          <w:sz w:val="24"/>
+          <w:szCs w:val="24"/>
         </w:rPr>
         <w:t>Auditoria</w:t>
       </w:r>
@@ -7834,18 +9648,28 @@
       <w:pPr>
         <w:pStyle w:val="Estilo4"/>
         <w:jc w:val="left"/>
+        <w:rPr>
+          <w:b/>
+          <w:sz w:val="24"/>
+          <w:szCs w:val="24"/>
+        </w:rPr>
       </w:pPr>
     </w:p>
     <w:p>
       <w:pPr>
         <w:pStyle w:val="Estilo4"/>
         <w:ind w:firstLine="360"/>
-      </w:pPr>
-      <w:r>
-        <w:rPr>
-          <w:b/>
-          <w:i/>
-          <w:u w:val="single"/>
+        <w:rPr>
+          <w:b/>
+          <w:sz w:val="24"/>
+          <w:szCs w:val="24"/>
+        </w:rPr>
+      </w:pPr>
+      <w:r>
+        <w:rPr>
+          <w:b/>
+          <w:sz w:val="24"/>
+          <w:szCs w:val="24"/>
         </w:rPr>
         <w:t>Estudios</w:t>
       </w:r>
@@ -7877,13 +9701,17 @@
       <w:pPr>
         <w:pStyle w:val="Estilo4"/>
         <w:ind w:firstLine="360"/>
-        <w:jc w:val="left"/>
-      </w:pPr>
-      <w:r>
-        <w:rPr>
-          <w:b/>
-          <w:i/>
-          <w:u w:val="single"/>
+        <w:rPr>
+          <w:b/>
+          <w:sz w:val="24"/>
+          <w:szCs w:val="24"/>
+        </w:rPr>
+      </w:pPr>
+      <w:r>
+        <w:rPr>
+          <w:b/>
+          <w:sz w:val="24"/>
+          <w:szCs w:val="24"/>
         </w:rPr>
         <w:t>Recursos disponibles</w:t>
       </w:r>
@@ -8727,21 +10555,6 @@
       <w:pPr>
         <w:pStyle w:val="Estilo4"/>
         <w:ind w:firstLine="360"/>
-        <w:jc w:val="left"/>
-      </w:pPr>
-    </w:p>
-    <w:p>
-      <w:pPr>
-        <w:pStyle w:val="Estilo4"/>
-        <w:ind w:firstLine="360"/>
-        <w:jc w:val="left"/>
-      </w:pPr>
-    </w:p>
-    <w:p>
-      <w:pPr>
-        <w:pStyle w:val="Estilo4"/>
-        <w:ind w:firstLine="360"/>
-        <w:jc w:val="left"/>
         <w:rPr>
           <w:b/>
           <w:i/>
@@ -8749,13 +10562,18 @@
         </w:rPr>
       </w:pPr>
       <w:r>
+        <w:rPr>
+          <w:b/>
+          <w:sz w:val="24"/>
+          <w:szCs w:val="24"/>
+        </w:rPr>
         <w:t xml:space="preserve"> </w:t>
       </w:r>
       <w:r>
         <w:rPr>
           <w:b/>
-          <w:i/>
-          <w:u w:val="single"/>
+          <w:sz w:val="24"/>
+          <w:szCs w:val="24"/>
         </w:rPr>
         <w:t>Hitos</w:t>
       </w:r>
@@ -8919,57 +10737,60 @@
       <w:pPr>
         <w:pStyle w:val="Estilo4"/>
         <w:ind w:firstLine="360"/>
+      </w:pPr>
+      <w:r>
+        <w:rPr>
+          <w:b/>
+          <w:sz w:val="24"/>
+          <w:szCs w:val="24"/>
+        </w:rPr>
+        <w:t>Pruebas</w:t>
+      </w:r>
+    </w:p>
+    <w:p>
+      <w:pPr>
+        <w:pStyle w:val="Estilo4"/>
+        <w:ind w:firstLine="360"/>
         <w:jc w:val="left"/>
       </w:pPr>
-      <w:r>
+    </w:p>
+    <w:p>
+      <w:pPr>
+        <w:pStyle w:val="Estilo4"/>
+        <w:ind w:firstLine="360"/>
+        <w:jc w:val="left"/>
+      </w:pPr>
+      <w:r>
+        <w:t>Para las pruebas se debe generar una estructura de feature test, los que se configuran con las salidas y entradas esperadas, y se comparan con los reales, y mediante este método se logra saber si el método en cuestión funciona como se espera, y en caso contrario, poder identificarlo y repararlo oportunamente.</w:t>
+      </w:r>
+    </w:p>
+    <w:p>
+      <w:pPr>
+        <w:pStyle w:val="Estilo4"/>
+        <w:ind w:firstLine="360"/>
+        <w:jc w:val="left"/>
         <w:rPr>
           <w:b/>
           <w:i/>
           <w:u w:val="single"/>
         </w:rPr>
-        <w:t>Pruebas</w:t>
-      </w:r>
+      </w:pPr>
     </w:p>
     <w:p>
       <w:pPr>
         <w:pStyle w:val="Estilo4"/>
         <w:ind w:firstLine="360"/>
-        <w:jc w:val="left"/>
-      </w:pPr>
-    </w:p>
-    <w:p>
-      <w:pPr>
-        <w:pStyle w:val="Estilo4"/>
-        <w:ind w:firstLine="360"/>
-        <w:jc w:val="left"/>
-      </w:pPr>
-      <w:r>
-        <w:t>Para las pruebas se debe generar una estructura de feature test, los que se configuran con las salidas y entradas esperadas, y se comparan con los reales, y mediante este método se logra saber si el método en cuestión funciona como se espera, y en caso contrario, poder identificarlo y repararlo oportunamente.</w:t>
-      </w:r>
-    </w:p>
-    <w:p>
-      <w:pPr>
-        <w:pStyle w:val="Estilo4"/>
-        <w:ind w:firstLine="360"/>
-        <w:jc w:val="left"/>
-        <w:rPr>
-          <w:b/>
-          <w:i/>
-          <w:u w:val="single"/>
-        </w:rPr>
-      </w:pPr>
-    </w:p>
-    <w:p>
-      <w:pPr>
-        <w:pStyle w:val="Estilo4"/>
-        <w:ind w:firstLine="360"/>
-        <w:jc w:val="left"/>
-      </w:pPr>
-      <w:r>
-        <w:rPr>
-          <w:b/>
-          <w:i/>
-          <w:u w:val="single"/>
+        <w:rPr>
+          <w:b/>
+          <w:sz w:val="24"/>
+          <w:szCs w:val="24"/>
+        </w:rPr>
+      </w:pPr>
+      <w:r>
+        <w:rPr>
+          <w:b/>
+          <w:sz w:val="24"/>
+          <w:szCs w:val="24"/>
         </w:rPr>
         <w:t>Recursos</w:t>
       </w:r>
@@ -8984,9 +10805,17 @@
         <w:spacing w:after="160" w:line="259" w:lineRule="auto"/>
       </w:pPr>
       <w:r>
+        <w:rPr>
+          <w:color w:val="595959" w:themeColor="text1" w:themeTint="A6"/>
+          <w:lang w:eastAsia="es-CL"/>
+        </w:rPr>
         <w:t xml:space="preserve">        A nivel de recursos, es importante alinear la estructura de la empresa </w:t>
       </w:r>
       <w:r>
+        <w:rPr>
+          <w:color w:val="595959" w:themeColor="text1" w:themeTint="A6"/>
+          <w:lang w:eastAsia="es-CL"/>
+        </w:rPr>
         <w:t>a los objetivos organizacionales, todo esto a través de los recursos disponibles, los cuales, mediante trabajos y transformaciones de productos o servicios, los transforman en valor, lo que actualmente se busca mejorar.</w:t>
       </w:r>
       <w:r>
@@ -8997,7 +10826,7 @@
       <w:pPr>
         <w:pStyle w:val="Ttulo1"/>
       </w:pPr>
-      <w:bookmarkStart w:id="7" w:name="_Toc8118673"/>
+      <w:bookmarkStart w:id="8" w:name="_Toc8651963"/>
       <w:r>
         <w:lastRenderedPageBreak/>
         <w:t>P</w:t>
@@ -9008,7 +10837,7 @@
       <w:r>
         <w:t>.</w:t>
       </w:r>
-      <w:bookmarkEnd w:id="7"/>
+      <w:bookmarkEnd w:id="8"/>
     </w:p>
     <w:p>
       <w:pPr>
@@ -9114,8 +10943,6 @@
       <w:r>
         <w:t>Es importante actuar en el marco de todos los sentidos de los usuarios, a nivel visual, sonoro, y otros que sean apropiados.</w:t>
       </w:r>
-      <w:bookmarkStart w:id="8" w:name="_GoBack"/>
-      <w:bookmarkEnd w:id="8"/>
       <w:r>
         <w:br w:type="page"/>
       </w:r>
@@ -9137,10 +10964,12 @@
           </w14:textFill>
         </w:rPr>
       </w:pPr>
+      <w:bookmarkStart w:id="9" w:name="_Toc8651964"/>
       <w:r>
         <w:lastRenderedPageBreak/>
         <w:t>Conclusión</w:t>
       </w:r>
+      <w:bookmarkEnd w:id="9"/>
     </w:p>
     <w:p>
       <w:pPr>
@@ -9408,7 +11237,7 @@
         <w:br w:type="page"/>
       </w:r>
     </w:p>
-    <w:bookmarkStart w:id="9" w:name="_Toc8118674" w:displacedByCustomXml="next"/>
+    <w:bookmarkStart w:id="10" w:name="_Toc8651965" w:displacedByCustomXml="next"/>
     <w:sdt>
       <w:sdtPr>
         <w:rPr>
@@ -9439,7 +11268,7 @@
           <w:r>
             <w:t>Referencias bibliográficas</w:t>
           </w:r>
-          <w:bookmarkEnd w:id="9"/>
+          <w:bookmarkEnd w:id="10"/>
         </w:p>
         <w:sdt>
           <w:sdtPr>
@@ -9485,6 +11314,35 @@
                   <w:noProof/>
                 </w:rPr>
                 <w:t xml:space="preserve"> Obtenido de ¿ Como concientizar a los colaboradores de una empresa sobre los riesgos de seguridad de la informacion?: https://medium.com/@cesarfarro/como-concientizar-sobre-los-riesgos-de-información-en-mi-empresa-7a0594e80abc</w:t>
+              </w:r>
+            </w:p>
+            <w:p>
+              <w:pPr>
+                <w:pStyle w:val="Bibliografa"/>
+                <w:ind w:left="720" w:hanging="720"/>
+                <w:rPr>
+                  <w:noProof/>
+                </w:rPr>
+              </w:pPr>
+              <w:r>
+                <w:rPr>
+                  <w:noProof/>
+                </w:rPr>
+                <w:t xml:space="preserve">IBM. (s.f.). </w:t>
+              </w:r>
+              <w:r>
+                <w:rPr>
+                  <w:i/>
+                  <w:iCs/>
+                  <w:noProof/>
+                </w:rPr>
+                <w:t>ibm.com</w:t>
+              </w:r>
+              <w:r>
+                <w:rPr>
+                  <w:noProof/>
+                </w:rPr>
+                <w:t>. Obtenido de ibm.com: https://www.ibm.com/support/knowledgecenter/es/SSEP7J_11.0.0/com.ibm.swg.ba.cognos.inst_cr_winux.doc/c_upgrade_upgradeprocess.html</w:t>
               </w:r>
             </w:p>
             <w:p>
@@ -15755,7 +17613,7 @@
       </w:pPr>
     </w:pPrDefault>
   </w:docDefaults>
-  <w:latentStyles w:defLockedState="0" w:defUIPriority="99" w:defSemiHidden="0" w:defUnhideWhenUsed="0" w:defQFormat="0" w:count="376">
+  <w:latentStyles w:defLockedState="0" w:defUIPriority="99" w:defSemiHidden="0" w:defUnhideWhenUsed="0" w:defQFormat="0" w:count="375">
     <w:lsdException w:name="Normal" w:uiPriority="0" w:qFormat="1"/>
     <w:lsdException w:name="heading 1" w:uiPriority="9" w:qFormat="1"/>
     <w:lsdException w:name="heading 2" w:semiHidden="1" w:uiPriority="9" w:unhideWhenUsed="1" w:qFormat="1"/>
@@ -16131,7 +17989,6 @@
     <w:lsdException w:name="Smart Hyperlink" w:semiHidden="1" w:unhideWhenUsed="1"/>
     <w:lsdException w:name="Hashtag" w:semiHidden="1" w:unhideWhenUsed="1"/>
     <w:lsdException w:name="Unresolved Mention" w:semiHidden="1" w:unhideWhenUsed="1"/>
-    <w:lsdException w:name="Smart Link" w:semiHidden="1" w:unhideWhenUsed="1"/>
   </w:latentStyles>
   <w:style w:type="paragraph" w:default="1" w:styleId="Normal">
     <w:name w:val="Normal"/>
@@ -17342,6 +19199,21 @@
 </file>
 
 <file path=customXml/item1.xml><?xml version="1.0" encoding="utf-8"?>
+<p:properties xmlns:p="http://schemas.microsoft.com/office/2006/metadata/properties" xmlns:xsi="http://www.w3.org/2001/XMLSchema-instance" xmlns:pc="http://schemas.microsoft.com/office/infopath/2007/PartnerControls">
+  <documentManagement/>
+</p:properties>
+</file>
+
+<file path=customXml/item2.xml><?xml version="1.0" encoding="utf-8"?>
+<?mso-contentType ?>
+<FormTemplates xmlns="http://schemas.microsoft.com/sharepoint/v3/contenttype/forms">
+  <Display>DocumentLibraryForm</Display>
+  <Edit>DocumentLibraryForm</Edit>
+  <New>DocumentLibraryForm</New>
+</FormTemplates>
+</file>
+
+<file path=customXml/item3.xml><?xml version="1.0" encoding="utf-8"?>
 <ct:contentTypeSchema xmlns:ct="http://schemas.microsoft.com/office/2006/metadata/contentType" xmlns:ma="http://schemas.microsoft.com/office/2006/metadata/properties/metaAttributes" ct:_="" ma:_="" ma:contentTypeName="Documento" ma:contentTypeID="0x0101000F4758918AE592448477A0AA5DA5229B" ma:contentTypeVersion="0" ma:contentTypeDescription="Crear nuevo documento." ma:contentTypeScope="" ma:versionID="4712974915117db248daa0568bea06ff">
   <xsd:schema xmlns:xsd="http://www.w3.org/2001/XMLSchema" xmlns:xs="http://www.w3.org/2001/XMLSchema" xmlns:p="http://schemas.microsoft.com/office/2006/metadata/properties" targetNamespace="http://schemas.microsoft.com/office/2006/metadata/properties" ma:root="true" ma:fieldsID="3f6edc329ff236629c56e3b879b320d0">
     <xsd:element name="properties">
@@ -17455,21 +19327,6 @@
 </ct:contentTypeSchema>
 </file>
 
-<file path=customXml/item2.xml><?xml version="1.0" encoding="utf-8"?>
-<?mso-contentType ?>
-<FormTemplates xmlns="http://schemas.microsoft.com/sharepoint/v3/contenttype/forms">
-  <Display>DocumentLibraryForm</Display>
-  <Edit>DocumentLibraryForm</Edit>
-  <New>DocumentLibraryForm</New>
-</FormTemplates>
-</file>
-
-<file path=customXml/item3.xml><?xml version="1.0" encoding="utf-8"?>
-<p:properties xmlns:p="http://schemas.microsoft.com/office/2006/metadata/properties" xmlns:xsi="http://www.w3.org/2001/XMLSchema-instance" xmlns:pc="http://schemas.microsoft.com/office/infopath/2007/PartnerControls">
-  <documentManagement/>
-</p:properties>
-</file>
-
 <file path=customXml/item4.xml><?xml version="1.0" encoding="utf-8"?>
 <b:Sources xmlns:b="http://schemas.openxmlformats.org/officeDocument/2006/bibliography" xmlns="http://schemas.openxmlformats.org/officeDocument/2006/bibliography" SelectedStyle="\APASixthEditionOfficeOnline.xsl" StyleName="APA" Version="6">
   <b:Source>
@@ -17532,6 +19389,23 @@
 </file>
 
 <file path=customXml/itemProps1.xml><?xml version="1.0" encoding="utf-8"?>
+<ds:datastoreItem xmlns:ds="http://schemas.openxmlformats.org/officeDocument/2006/customXml" ds:itemID="{1BEFC227-36E9-4590-8FCB-F7124DB486A6}">
+  <ds:schemaRefs>
+    <ds:schemaRef ds:uri="http://schemas.microsoft.com/office/2006/metadata/properties"/>
+    <ds:schemaRef ds:uri="http://schemas.microsoft.com/office/infopath/2007/PartnerControls"/>
+  </ds:schemaRefs>
+</ds:datastoreItem>
+</file>
+
+<file path=customXml/itemProps2.xml><?xml version="1.0" encoding="utf-8"?>
+<ds:datastoreItem xmlns:ds="http://schemas.openxmlformats.org/officeDocument/2006/customXml" ds:itemID="{49709B3A-932F-4849-B873-2A1178BABAC3}">
+  <ds:schemaRefs>
+    <ds:schemaRef ds:uri="http://schemas.microsoft.com/sharepoint/v3/contenttype/forms"/>
+  </ds:schemaRefs>
+</ds:datastoreItem>
+</file>
+
+<file path=customXml/itemProps3.xml><?xml version="1.0" encoding="utf-8"?>
 <ds:datastoreItem xmlns:ds="http://schemas.openxmlformats.org/officeDocument/2006/customXml" ds:itemID="{4BC5872E-26D1-4A8D-B16D-2F20BD43D95E}">
   <ds:schemaRefs>
     <ds:schemaRef ds:uri="http://schemas.microsoft.com/office/2006/metadata/contentType"/>
@@ -17547,25 +19421,8 @@
 </ds:datastoreItem>
 </file>
 
-<file path=customXml/itemProps2.xml><?xml version="1.0" encoding="utf-8"?>
-<ds:datastoreItem xmlns:ds="http://schemas.openxmlformats.org/officeDocument/2006/customXml" ds:itemID="{49709B3A-932F-4849-B873-2A1178BABAC3}">
-  <ds:schemaRefs>
-    <ds:schemaRef ds:uri="http://schemas.microsoft.com/sharepoint/v3/contenttype/forms"/>
-  </ds:schemaRefs>
-</ds:datastoreItem>
-</file>
-
-<file path=customXml/itemProps3.xml><?xml version="1.0" encoding="utf-8"?>
-<ds:datastoreItem xmlns:ds="http://schemas.openxmlformats.org/officeDocument/2006/customXml" ds:itemID="{1BEFC227-36E9-4590-8FCB-F7124DB486A6}">
-  <ds:schemaRefs>
-    <ds:schemaRef ds:uri="http://schemas.microsoft.com/office/2006/metadata/properties"/>
-    <ds:schemaRef ds:uri="http://schemas.microsoft.com/office/infopath/2007/PartnerControls"/>
-  </ds:schemaRefs>
-</ds:datastoreItem>
-</file>
-
 <file path=customXml/itemProps4.xml><?xml version="1.0" encoding="utf-8"?>
-<ds:datastoreItem xmlns:ds="http://schemas.openxmlformats.org/officeDocument/2006/customXml" ds:itemID="{65FCE3DE-DFC6-4158-BE2C-CCF4031A6860}">
+<ds:datastoreItem xmlns:ds="http://schemas.openxmlformats.org/officeDocument/2006/customXml" ds:itemID="{62AD25F0-B08F-4D42-BB92-7279632502FA}">
   <ds:schemaRefs>
     <ds:schemaRef ds:uri="http://schemas.openxmlformats.org/officeDocument/2006/bibliography"/>
   </ds:schemaRefs>

</xml_diff>